<commit_message>
upload data mining scripts
</commit_message>
<xml_diff>
--- a/Files/TFM Oleo Blanco, Miguel.docx
+++ b/Files/TFM Oleo Blanco, Miguel.docx
@@ -3009,7 +3009,7 @@
                                   <w:lang w:eastAsia="en-US"/>
                                 </w:rPr>
                               </w:pPr>
-                              <w:bookmarkStart w:id="1" w:name="_Toc138068260"/>
+                              <w:bookmarkStart w:id="1" w:name="_Toc138445489"/>
                               <w:r>
                                 <w:t xml:space="preserve">Ilustración </w:t>
                               </w:r>
@@ -3092,7 +3092,7 @@
                             <w:lang w:eastAsia="en-US"/>
                           </w:rPr>
                         </w:pPr>
-                        <w:bookmarkStart w:id="2" w:name="_Toc138068260"/>
+                        <w:bookmarkStart w:id="2" w:name="_Toc138445489"/>
                         <w:r>
                           <w:t xml:space="preserve">Ilustración </w:t>
                         </w:r>
@@ -5179,7 +5179,7 @@
                                   <w:lang w:eastAsia="en-US"/>
                                 </w:rPr>
                               </w:pPr>
-                              <w:bookmarkStart w:id="3" w:name="_Toc138068261"/>
+                              <w:bookmarkStart w:id="3" w:name="_Toc138445490"/>
                               <w:r>
                                 <w:t xml:space="preserve">Ilustración </w:t>
                               </w:r>
@@ -5239,7 +5239,7 @@
                             <w:lang w:eastAsia="en-US"/>
                           </w:rPr>
                         </w:pPr>
-                        <w:bookmarkStart w:id="4" w:name="_Toc138068261"/>
+                        <w:bookmarkStart w:id="4" w:name="_Toc138445490"/>
                         <w:r>
                           <w:t xml:space="preserve">Ilustración </w:t>
                         </w:r>
@@ -5703,7 +5703,7 @@
         <w:rPr>
           <w:noProof/>
         </w:rPr>
-        <w:instrText xml:space="preserve"> PAGEREF _Toc138068235 \h </w:instrText>
+        <w:instrText xml:space="preserve"> PAGEREF _Toc138446598 \h </w:instrText>
       </w:r>
       <w:r>
         <w:rPr>
@@ -5763,7 +5763,7 @@
         <w:rPr>
           <w:noProof/>
         </w:rPr>
-        <w:instrText xml:space="preserve"> PAGEREF _Toc138068236 \h </w:instrText>
+        <w:instrText xml:space="preserve"> PAGEREF _Toc138446599 \h </w:instrText>
       </w:r>
       <w:r>
         <w:rPr>
@@ -5846,7 +5846,7 @@
         <w:rPr>
           <w:noProof/>
         </w:rPr>
-        <w:instrText xml:space="preserve"> PAGEREF _Toc138068237 \h </w:instrText>
+        <w:instrText xml:space="preserve"> PAGEREF _Toc138446600 \h </w:instrText>
       </w:r>
       <w:r>
         <w:rPr>
@@ -5929,7 +5929,7 @@
         <w:rPr>
           <w:noProof/>
         </w:rPr>
-        <w:instrText xml:space="preserve"> PAGEREF _Toc138068238 \h </w:instrText>
+        <w:instrText xml:space="preserve"> PAGEREF _Toc138446601 \h </w:instrText>
       </w:r>
       <w:r>
         <w:rPr>
@@ -6012,7 +6012,7 @@
         <w:rPr>
           <w:noProof/>
         </w:rPr>
-        <w:instrText xml:space="preserve"> PAGEREF _Toc138068239 \h </w:instrText>
+        <w:instrText xml:space="preserve"> PAGEREF _Toc138446602 \h </w:instrText>
       </w:r>
       <w:r>
         <w:rPr>
@@ -6089,7 +6089,7 @@
         <w:rPr>
           <w:noProof/>
         </w:rPr>
-        <w:instrText xml:space="preserve"> PAGEREF _Toc138068240 \h </w:instrText>
+        <w:instrText xml:space="preserve"> PAGEREF _Toc138446603 \h </w:instrText>
       </w:r>
       <w:r>
         <w:rPr>
@@ -6166,7 +6166,7 @@
         <w:rPr>
           <w:noProof/>
         </w:rPr>
-        <w:instrText xml:space="preserve"> PAGEREF _Toc138068241 \h </w:instrText>
+        <w:instrText xml:space="preserve"> PAGEREF _Toc138446604 \h </w:instrText>
       </w:r>
       <w:r>
         <w:rPr>
@@ -6243,7 +6243,7 @@
         <w:rPr>
           <w:noProof/>
         </w:rPr>
-        <w:instrText xml:space="preserve"> PAGEREF _Toc138068242 \h </w:instrText>
+        <w:instrText xml:space="preserve"> PAGEREF _Toc138446605 \h </w:instrText>
       </w:r>
       <w:r>
         <w:rPr>
@@ -6320,7 +6320,7 @@
         <w:rPr>
           <w:noProof/>
         </w:rPr>
-        <w:instrText xml:space="preserve"> PAGEREF _Toc138068243 \h </w:instrText>
+        <w:instrText xml:space="preserve"> PAGEREF _Toc138446606 \h </w:instrText>
       </w:r>
       <w:r>
         <w:rPr>
@@ -6403,7 +6403,7 @@
         <w:rPr>
           <w:noProof/>
         </w:rPr>
-        <w:instrText xml:space="preserve"> PAGEREF _Toc138068244 \h </w:instrText>
+        <w:instrText xml:space="preserve"> PAGEREF _Toc138446607 \h </w:instrText>
       </w:r>
       <w:r>
         <w:rPr>
@@ -6480,7 +6480,7 @@
         <w:rPr>
           <w:noProof/>
         </w:rPr>
-        <w:instrText xml:space="preserve"> PAGEREF _Toc138068245 \h </w:instrText>
+        <w:instrText xml:space="preserve"> PAGEREF _Toc138446608 \h </w:instrText>
       </w:r>
       <w:r>
         <w:rPr>
@@ -6557,7 +6557,7 @@
         <w:rPr>
           <w:noProof/>
         </w:rPr>
-        <w:instrText xml:space="preserve"> PAGEREF _Toc138068246 \h </w:instrText>
+        <w:instrText xml:space="preserve"> PAGEREF _Toc138446609 \h </w:instrText>
       </w:r>
       <w:r>
         <w:rPr>
@@ -6634,7 +6634,7 @@
         <w:rPr>
           <w:noProof/>
         </w:rPr>
-        <w:instrText xml:space="preserve"> PAGEREF _Toc138068247 \h </w:instrText>
+        <w:instrText xml:space="preserve"> PAGEREF _Toc138446610 \h </w:instrText>
       </w:r>
       <w:r>
         <w:rPr>
@@ -6715,7 +6715,7 @@
           <w:noProof/>
           <w:lang w:val="en-US"/>
         </w:rPr>
-        <w:instrText xml:space="preserve"> PAGEREF _Toc138068248 \h </w:instrText>
+        <w:instrText xml:space="preserve"> PAGEREF _Toc138446611 \h </w:instrText>
       </w:r>
       <w:r>
         <w:rPr>
@@ -6793,7 +6793,7 @@
         <w:rPr>
           <w:noProof/>
         </w:rPr>
-        <w:instrText xml:space="preserve"> PAGEREF _Toc138068249 \h </w:instrText>
+        <w:instrText xml:space="preserve"> PAGEREF _Toc138446612 \h </w:instrText>
       </w:r>
       <w:r>
         <w:rPr>
@@ -6870,7 +6870,7 @@
         <w:rPr>
           <w:noProof/>
         </w:rPr>
-        <w:instrText xml:space="preserve"> PAGEREF _Toc138068250 \h </w:instrText>
+        <w:instrText xml:space="preserve"> PAGEREF _Toc138446613 \h </w:instrText>
       </w:r>
       <w:r>
         <w:rPr>
@@ -6942,7 +6942,7 @@
           <w:noProof/>
           <w:lang w:val="en-US"/>
         </w:rPr>
-        <w:instrText xml:space="preserve"> PAGEREF _Toc138068251 \h </w:instrText>
+        <w:instrText xml:space="preserve"> PAGEREF _Toc138446614 \h </w:instrText>
       </w:r>
       <w:r>
         <w:rPr>
@@ -7007,7 +7007,7 @@
           <w:noProof/>
           <w:lang w:val="en-US"/>
         </w:rPr>
-        <w:instrText xml:space="preserve"> PAGEREF _Toc138068252 \h </w:instrText>
+        <w:instrText xml:space="preserve"> PAGEREF _Toc138446615 \h </w:instrText>
       </w:r>
       <w:r>
         <w:rPr>
@@ -7072,7 +7072,7 @@
           <w:noProof/>
           <w:lang w:val="en-US"/>
         </w:rPr>
-        <w:instrText xml:space="preserve"> PAGEREF _Toc138068253 \h </w:instrText>
+        <w:instrText xml:space="preserve"> PAGEREF _Toc138446616 \h </w:instrText>
       </w:r>
       <w:r>
         <w:rPr>
@@ -7134,7 +7134,7 @@
         <w:rPr>
           <w:noProof/>
         </w:rPr>
-        <w:instrText xml:space="preserve"> PAGEREF _Toc138068254 \h </w:instrText>
+        <w:instrText xml:space="preserve"> PAGEREF _Toc138446617 \h </w:instrText>
       </w:r>
       <w:r>
         <w:rPr>
@@ -7211,7 +7211,7 @@
         <w:rPr>
           <w:noProof/>
         </w:rPr>
-        <w:instrText xml:space="preserve"> PAGEREF _Toc138068255 \h </w:instrText>
+        <w:instrText xml:space="preserve"> PAGEREF _Toc138446618 \h </w:instrText>
       </w:r>
       <w:r>
         <w:rPr>
@@ -7229,6 +7229,222 @@
           <w:noProof/>
         </w:rPr>
         <w:t>31</w:t>
+      </w:r>
+      <w:r>
+        <w:rPr>
+          <w:noProof/>
+        </w:rPr>
+        <w:fldChar w:fldCharType="end"/>
+      </w:r>
+    </w:p>
+    <w:p>
+      <w:pPr>
+        <w:pStyle w:val="TDC2"/>
+        <w:rPr>
+          <w:rFonts w:asciiTheme="minorHAnsi" w:eastAsiaTheme="minorEastAsia" w:hAnsiTheme="minorHAnsi" w:cstheme="minorBidi"/>
+          <w:noProof/>
+          <w:kern w:val="2"/>
+          <w:szCs w:val="22"/>
+          <w:lang w:val="es-ES"/>
+          <w14:ligatures w14:val="standardContextual"/>
+        </w:rPr>
+      </w:pPr>
+      <w:r>
+        <w:rPr>
+          <w:noProof/>
+        </w:rPr>
+        <w:t>5.8</w:t>
+      </w:r>
+      <w:r>
+        <w:rPr>
+          <w:rFonts w:asciiTheme="minorHAnsi" w:eastAsiaTheme="minorEastAsia" w:hAnsiTheme="minorHAnsi" w:cstheme="minorBidi"/>
+          <w:noProof/>
+          <w:kern w:val="2"/>
+          <w:szCs w:val="22"/>
+          <w:lang w:val="es-ES"/>
+          <w14:ligatures w14:val="standardContextual"/>
+        </w:rPr>
+        <w:tab/>
+      </w:r>
+      <w:r>
+        <w:rPr>
+          <w:noProof/>
+        </w:rPr>
+        <w:t>CodeQL</w:t>
+      </w:r>
+      <w:r>
+        <w:rPr>
+          <w:noProof/>
+        </w:rPr>
+        <w:tab/>
+      </w:r>
+      <w:r>
+        <w:rPr>
+          <w:noProof/>
+        </w:rPr>
+        <w:fldChar w:fldCharType="begin"/>
+      </w:r>
+      <w:r>
+        <w:rPr>
+          <w:noProof/>
+        </w:rPr>
+        <w:instrText xml:space="preserve"> PAGEREF _Toc138446619 \h </w:instrText>
+      </w:r>
+      <w:r>
+        <w:rPr>
+          <w:noProof/>
+        </w:rPr>
+      </w:r>
+      <w:r>
+        <w:rPr>
+          <w:noProof/>
+        </w:rPr>
+        <w:fldChar w:fldCharType="separate"/>
+      </w:r>
+      <w:r>
+        <w:rPr>
+          <w:noProof/>
+        </w:rPr>
+        <w:t>35</w:t>
+      </w:r>
+      <w:r>
+        <w:rPr>
+          <w:noProof/>
+        </w:rPr>
+        <w:fldChar w:fldCharType="end"/>
+      </w:r>
+    </w:p>
+    <w:p>
+      <w:pPr>
+        <w:pStyle w:val="TDC2"/>
+        <w:rPr>
+          <w:rFonts w:asciiTheme="minorHAnsi" w:eastAsiaTheme="minorEastAsia" w:hAnsiTheme="minorHAnsi" w:cstheme="minorBidi"/>
+          <w:noProof/>
+          <w:kern w:val="2"/>
+          <w:szCs w:val="22"/>
+          <w:lang w:val="es-ES"/>
+          <w14:ligatures w14:val="standardContextual"/>
+        </w:rPr>
+      </w:pPr>
+      <w:r>
+        <w:rPr>
+          <w:noProof/>
+        </w:rPr>
+        <w:t>5.9</w:t>
+      </w:r>
+      <w:r>
+        <w:rPr>
+          <w:rFonts w:asciiTheme="minorHAnsi" w:eastAsiaTheme="minorEastAsia" w:hAnsiTheme="minorHAnsi" w:cstheme="minorBidi"/>
+          <w:noProof/>
+          <w:kern w:val="2"/>
+          <w:szCs w:val="22"/>
+          <w:lang w:val="es-ES"/>
+          <w14:ligatures w14:val="standardContextual"/>
+        </w:rPr>
+        <w:tab/>
+      </w:r>
+      <w:r>
+        <w:rPr>
+          <w:noProof/>
+        </w:rPr>
+        <w:t>Instalación CodeQL</w:t>
+      </w:r>
+      <w:r>
+        <w:rPr>
+          <w:noProof/>
+        </w:rPr>
+        <w:tab/>
+      </w:r>
+      <w:r>
+        <w:rPr>
+          <w:noProof/>
+        </w:rPr>
+        <w:fldChar w:fldCharType="begin"/>
+      </w:r>
+      <w:r>
+        <w:rPr>
+          <w:noProof/>
+        </w:rPr>
+        <w:instrText xml:space="preserve"> PAGEREF _Toc138446620 \h </w:instrText>
+      </w:r>
+      <w:r>
+        <w:rPr>
+          <w:noProof/>
+        </w:rPr>
+      </w:r>
+      <w:r>
+        <w:rPr>
+          <w:noProof/>
+        </w:rPr>
+        <w:fldChar w:fldCharType="separate"/>
+      </w:r>
+      <w:r>
+        <w:rPr>
+          <w:noProof/>
+        </w:rPr>
+        <w:t>36</w:t>
+      </w:r>
+      <w:r>
+        <w:rPr>
+          <w:noProof/>
+        </w:rPr>
+        <w:fldChar w:fldCharType="end"/>
+      </w:r>
+    </w:p>
+    <w:p>
+      <w:pPr>
+        <w:pStyle w:val="TDC3"/>
+        <w:rPr>
+          <w:rFonts w:asciiTheme="minorHAnsi" w:eastAsiaTheme="minorEastAsia" w:hAnsiTheme="minorHAnsi" w:cstheme="minorBidi"/>
+          <w:i w:val="0"/>
+          <w:noProof/>
+          <w:kern w:val="2"/>
+          <w:szCs w:val="22"/>
+          <w:lang w:val="es-ES"/>
+          <w14:ligatures w14:val="standardContextual"/>
+        </w:rPr>
+      </w:pPr>
+      <w:r>
+        <w:rPr>
+          <w:noProof/>
+          <w:lang w:val="es-ES"/>
+        </w:rPr>
+        <w:t>5.9.1 Ejecución y prueba de CodeQL</w:t>
+      </w:r>
+      <w:r>
+        <w:rPr>
+          <w:noProof/>
+        </w:rPr>
+        <w:tab/>
+      </w:r>
+      <w:r>
+        <w:rPr>
+          <w:noProof/>
+        </w:rPr>
+        <w:fldChar w:fldCharType="begin"/>
+      </w:r>
+      <w:r>
+        <w:rPr>
+          <w:noProof/>
+        </w:rPr>
+        <w:instrText xml:space="preserve"> PAGEREF _Toc138446621 \h </w:instrText>
+      </w:r>
+      <w:r>
+        <w:rPr>
+          <w:noProof/>
+        </w:rPr>
+      </w:r>
+      <w:r>
+        <w:rPr>
+          <w:noProof/>
+        </w:rPr>
+        <w:fldChar w:fldCharType="separate"/>
+      </w:r>
+      <w:r>
+        <w:rPr>
+          <w:noProof/>
+        </w:rPr>
+        <w:t>39</w:t>
       </w:r>
       <w:r>
         <w:rPr>
@@ -7294,7 +7510,7 @@
         <w:rPr>
           <w:noProof/>
         </w:rPr>
-        <w:instrText xml:space="preserve"> PAGEREF _Toc138068256 \h </w:instrText>
+        <w:instrText xml:space="preserve"> PAGEREF _Toc138446622 \h </w:instrText>
       </w:r>
       <w:r>
         <w:rPr>
@@ -7311,7 +7527,7 @@
         <w:rPr>
           <w:noProof/>
         </w:rPr>
-        <w:t>35</w:t>
+        <w:t>42</w:t>
       </w:r>
       <w:r>
         <w:rPr>
@@ -7377,7 +7593,7 @@
         <w:rPr>
           <w:noProof/>
         </w:rPr>
-        <w:instrText xml:space="preserve"> PAGEREF _Toc138068257 \h </w:instrText>
+        <w:instrText xml:space="preserve"> PAGEREF _Toc138446623 \h </w:instrText>
       </w:r>
       <w:r>
         <w:rPr>
@@ -7394,7 +7610,7 @@
         <w:rPr>
           <w:noProof/>
         </w:rPr>
-        <w:t>36</w:t>
+        <w:t>43</w:t>
       </w:r>
       <w:r>
         <w:rPr>
@@ -7422,6 +7638,7 @@
         <w:rPr>
           <w:noProof/>
         </w:rPr>
+        <w:lastRenderedPageBreak/>
         <w:t>Capítulo 8.</w:t>
       </w:r>
       <w:r>
@@ -7460,7 +7677,7 @@
         <w:rPr>
           <w:noProof/>
         </w:rPr>
-        <w:instrText xml:space="preserve"> PAGEREF _Toc138068258 \h </w:instrText>
+        <w:instrText xml:space="preserve"> PAGEREF _Toc138446624 \h </w:instrText>
       </w:r>
       <w:r>
         <w:rPr>
@@ -7477,7 +7694,7 @@
         <w:rPr>
           <w:noProof/>
         </w:rPr>
-        <w:t>37</w:t>
+        <w:t>44</w:t>
       </w:r>
       <w:r>
         <w:rPr>
@@ -7523,7 +7740,7 @@
         <w:rPr>
           <w:noProof/>
         </w:rPr>
-        <w:instrText xml:space="preserve"> PAGEREF _Toc138068259 \h </w:instrText>
+        <w:instrText xml:space="preserve"> PAGEREF _Toc138446625 \h </w:instrText>
       </w:r>
       <w:r>
         <w:rPr>
@@ -7540,7 +7757,70 @@
         <w:rPr>
           <w:noProof/>
         </w:rPr>
-        <w:t>39</w:t>
+        <w:t>47</w:t>
+      </w:r>
+      <w:r>
+        <w:rPr>
+          <w:noProof/>
+        </w:rPr>
+        <w:fldChar w:fldCharType="end"/>
+      </w:r>
+    </w:p>
+    <w:p>
+      <w:pPr>
+        <w:pStyle w:val="TDC1"/>
+        <w:rPr>
+          <w:rFonts w:asciiTheme="minorHAnsi" w:eastAsiaTheme="minorEastAsia" w:hAnsiTheme="minorHAnsi" w:cstheme="minorBidi"/>
+          <w:b w:val="0"/>
+          <w:i w:val="0"/>
+          <w:noProof/>
+          <w:kern w:val="2"/>
+          <w:sz w:val="22"/>
+          <w:szCs w:val="22"/>
+          <w:lang w:val="es-ES"/>
+          <w14:ligatures w14:val="standardContextual"/>
+        </w:rPr>
+      </w:pPr>
+      <w:r>
+        <w:rPr>
+          <w:noProof/>
+        </w:rPr>
+        <w:t>Anexo II</w:t>
+      </w:r>
+      <w:r>
+        <w:rPr>
+          <w:noProof/>
+        </w:rPr>
+        <w:tab/>
+      </w:r>
+      <w:r>
+        <w:rPr>
+          <w:noProof/>
+        </w:rPr>
+        <w:fldChar w:fldCharType="begin"/>
+      </w:r>
+      <w:r>
+        <w:rPr>
+          <w:noProof/>
+        </w:rPr>
+        <w:instrText xml:space="preserve"> PAGEREF _Toc138446626 \h </w:instrText>
+      </w:r>
+      <w:r>
+        <w:rPr>
+          <w:noProof/>
+        </w:rPr>
+      </w:r>
+      <w:r>
+        <w:rPr>
+          <w:noProof/>
+        </w:rPr>
+        <w:fldChar w:fldCharType="separate"/>
+      </w:r>
+      <w:r>
+        <w:rPr>
+          <w:noProof/>
+        </w:rPr>
+        <w:t>48</w:t>
       </w:r>
       <w:r>
         <w:rPr>
@@ -7555,7 +7835,6 @@
         <w:spacing w:line="276" w:lineRule="auto"/>
       </w:pPr>
       <w:r>
-        <w:lastRenderedPageBreak/>
         <w:fldChar w:fldCharType="end"/>
       </w:r>
     </w:p>
@@ -7653,7 +7932,7 @@
         </w:rPr>
         <w:fldChar w:fldCharType="separate"/>
       </w:r>
-      <w:hyperlink r:id="rId23" w:anchor="_Toc138068260" w:history="1">
+      <w:hyperlink r:id="rId23" w:anchor="_Toc138445489" w:history="1">
         <w:r>
           <w:rPr>
             <w:rStyle w:val="Hipervnculo"/>
@@ -7680,7 +7959,7 @@
             <w:noProof/>
             <w:webHidden/>
           </w:rPr>
-          <w:instrText xml:space="preserve"> PAGEREF _Toc138068260 \h </w:instrText>
+          <w:instrText xml:space="preserve"> PAGEREF _Toc138445489 \h </w:instrText>
         </w:r>
         <w:r>
           <w:rPr>
@@ -7700,7 +7979,7 @@
             <w:noProof/>
             <w:webHidden/>
           </w:rPr>
-          <w:t>11</w:t>
+          <w:t>12</w:t>
         </w:r>
         <w:r>
           <w:rPr>
@@ -7727,7 +8006,7 @@
           <w14:ligatures w14:val="standardContextual"/>
         </w:rPr>
       </w:pPr>
-      <w:hyperlink r:id="rId24" w:anchor="_Toc138068261" w:history="1">
+      <w:hyperlink r:id="rId24" w:anchor="_Toc138445490" w:history="1">
         <w:r>
           <w:rPr>
             <w:rStyle w:val="Hipervnculo"/>
@@ -7754,7 +8033,7 @@
             <w:noProof/>
             <w:webHidden/>
           </w:rPr>
-          <w:instrText xml:space="preserve"> PAGEREF _Toc138068261 \h </w:instrText>
+          <w:instrText xml:space="preserve"> PAGEREF _Toc138445490 \h </w:instrText>
         </w:r>
         <w:r>
           <w:rPr>
@@ -7801,7 +8080,7 @@
           <w14:ligatures w14:val="standardContextual"/>
         </w:rPr>
       </w:pPr>
-      <w:hyperlink r:id="rId25" w:anchor="_Toc138068262" w:history="1">
+      <w:hyperlink r:id="rId25" w:anchor="_Toc138445491" w:history="1">
         <w:r>
           <w:rPr>
             <w:rStyle w:val="Hipervnculo"/>
@@ -7828,7 +8107,7 @@
             <w:noProof/>
             <w:webHidden/>
           </w:rPr>
-          <w:instrText xml:space="preserve"> PAGEREF _Toc138068262 \h </w:instrText>
+          <w:instrText xml:space="preserve"> PAGEREF _Toc138445491 \h </w:instrText>
         </w:r>
         <w:r>
           <w:rPr>
@@ -7875,7 +8154,7 @@
           <w14:ligatures w14:val="standardContextual"/>
         </w:rPr>
       </w:pPr>
-      <w:hyperlink w:anchor="_Toc138068263" w:history="1">
+      <w:hyperlink w:anchor="_Toc138445492" w:history="1">
         <w:r>
           <w:rPr>
             <w:rStyle w:val="Hipervnculo"/>
@@ -7902,7 +8181,7 @@
             <w:noProof/>
             <w:webHidden/>
           </w:rPr>
-          <w:instrText xml:space="preserve"> PAGEREF _Toc138068263 \h </w:instrText>
+          <w:instrText xml:space="preserve"> PAGEREF _Toc138445492 \h </w:instrText>
         </w:r>
         <w:r>
           <w:rPr>
@@ -7949,7 +8228,7 @@
           <w14:ligatures w14:val="standardContextual"/>
         </w:rPr>
       </w:pPr>
-      <w:hyperlink w:anchor="_Toc138068264" w:history="1">
+      <w:hyperlink w:anchor="_Toc138445493" w:history="1">
         <w:r>
           <w:rPr>
             <w:rStyle w:val="Hipervnculo"/>
@@ -7976,7 +8255,7 @@
             <w:noProof/>
             <w:webHidden/>
           </w:rPr>
-          <w:instrText xml:space="preserve"> PAGEREF _Toc138068264 \h </w:instrText>
+          <w:instrText xml:space="preserve"> PAGEREF _Toc138445493 \h </w:instrText>
         </w:r>
         <w:r>
           <w:rPr>
@@ -8023,7 +8302,7 @@
           <w14:ligatures w14:val="standardContextual"/>
         </w:rPr>
       </w:pPr>
-      <w:hyperlink w:anchor="_Toc138068265" w:history="1">
+      <w:hyperlink w:anchor="_Toc138445494" w:history="1">
         <w:r>
           <w:rPr>
             <w:rStyle w:val="Hipervnculo"/>
@@ -8050,7 +8329,7 @@
             <w:noProof/>
             <w:webHidden/>
           </w:rPr>
-          <w:instrText xml:space="preserve"> PAGEREF _Toc138068265 \h </w:instrText>
+          <w:instrText xml:space="preserve"> PAGEREF _Toc138445494 \h </w:instrText>
         </w:r>
         <w:r>
           <w:rPr>
@@ -8097,7 +8376,7 @@
           <w14:ligatures w14:val="standardContextual"/>
         </w:rPr>
       </w:pPr>
-      <w:hyperlink r:id="rId26" w:anchor="_Toc138068266" w:history="1">
+      <w:hyperlink r:id="rId26" w:anchor="_Toc138445495" w:history="1">
         <w:r>
           <w:rPr>
             <w:rStyle w:val="Hipervnculo"/>
@@ -8124,7 +8403,7 @@
             <w:noProof/>
             <w:webHidden/>
           </w:rPr>
-          <w:instrText xml:space="preserve"> PAGEREF _Toc138068266 \h </w:instrText>
+          <w:instrText xml:space="preserve"> PAGEREF _Toc138445495 \h </w:instrText>
         </w:r>
         <w:r>
           <w:rPr>
@@ -8171,7 +8450,7 @@
           <w14:ligatures w14:val="standardContextual"/>
         </w:rPr>
       </w:pPr>
-      <w:hyperlink w:anchor="_Toc138068267" w:history="1">
+      <w:hyperlink w:anchor="_Toc138445496" w:history="1">
         <w:r>
           <w:rPr>
             <w:rStyle w:val="Hipervnculo"/>
@@ -8198,7 +8477,7 @@
             <w:noProof/>
             <w:webHidden/>
           </w:rPr>
-          <w:instrText xml:space="preserve"> PAGEREF _Toc138068267 \h </w:instrText>
+          <w:instrText xml:space="preserve"> PAGEREF _Toc138445496 \h </w:instrText>
         </w:r>
         <w:r>
           <w:rPr>
@@ -8245,7 +8524,7 @@
           <w14:ligatures w14:val="standardContextual"/>
         </w:rPr>
       </w:pPr>
-      <w:hyperlink w:anchor="_Toc138068268" w:history="1">
+      <w:hyperlink w:anchor="_Toc138445497" w:history="1">
         <w:r>
           <w:rPr>
             <w:rStyle w:val="Hipervnculo"/>
@@ -8272,7 +8551,7 @@
             <w:noProof/>
             <w:webHidden/>
           </w:rPr>
-          <w:instrText xml:space="preserve"> PAGEREF _Toc138068268 \h </w:instrText>
+          <w:instrText xml:space="preserve"> PAGEREF _Toc138445497 \h </w:instrText>
         </w:r>
         <w:r>
           <w:rPr>
@@ -8319,7 +8598,7 @@
           <w14:ligatures w14:val="standardContextual"/>
         </w:rPr>
       </w:pPr>
-      <w:hyperlink r:id="rId27" w:anchor="_Toc138068269" w:history="1">
+      <w:hyperlink r:id="rId27" w:anchor="_Toc138445498" w:history="1">
         <w:r>
           <w:rPr>
             <w:rStyle w:val="Hipervnculo"/>
@@ -8346,7 +8625,7 @@
             <w:noProof/>
             <w:webHidden/>
           </w:rPr>
-          <w:instrText xml:space="preserve"> PAGEREF _Toc138068269 \h </w:instrText>
+          <w:instrText xml:space="preserve"> PAGEREF _Toc138445498 \h </w:instrText>
         </w:r>
         <w:r>
           <w:rPr>
@@ -8393,7 +8672,7 @@
           <w14:ligatures w14:val="standardContextual"/>
         </w:rPr>
       </w:pPr>
-      <w:hyperlink r:id="rId28" w:anchor="_Toc138068270" w:history="1">
+      <w:hyperlink r:id="rId28" w:anchor="_Toc138445499" w:history="1">
         <w:r>
           <w:rPr>
             <w:rStyle w:val="Hipervnculo"/>
@@ -8420,7 +8699,7 @@
             <w:noProof/>
             <w:webHidden/>
           </w:rPr>
-          <w:instrText xml:space="preserve"> PAGEREF _Toc138068270 \h </w:instrText>
+          <w:instrText xml:space="preserve"> PAGEREF _Toc138445499 \h </w:instrText>
         </w:r>
         <w:r>
           <w:rPr>
@@ -8467,7 +8746,7 @@
           <w14:ligatures w14:val="standardContextual"/>
         </w:rPr>
       </w:pPr>
-      <w:hyperlink r:id="rId29" w:anchor="_Toc138068271" w:history="1">
+      <w:hyperlink r:id="rId29" w:anchor="_Toc138445500" w:history="1">
         <w:r>
           <w:rPr>
             <w:rStyle w:val="Hipervnculo"/>
@@ -8494,7 +8773,7 @@
             <w:noProof/>
             <w:webHidden/>
           </w:rPr>
-          <w:instrText xml:space="preserve"> PAGEREF _Toc138068271 \h </w:instrText>
+          <w:instrText xml:space="preserve"> PAGEREF _Toc138445500 \h </w:instrText>
         </w:r>
         <w:r>
           <w:rPr>
@@ -8541,7 +8820,7 @@
           <w14:ligatures w14:val="standardContextual"/>
         </w:rPr>
       </w:pPr>
-      <w:hyperlink r:id="rId30" w:anchor="_Toc138068272" w:history="1">
+      <w:hyperlink r:id="rId30" w:anchor="_Toc138445501" w:history="1">
         <w:r>
           <w:rPr>
             <w:rStyle w:val="Hipervnculo"/>
@@ -8568,7 +8847,7 @@
             <w:noProof/>
             <w:webHidden/>
           </w:rPr>
-          <w:instrText xml:space="preserve"> PAGEREF _Toc138068272 \h </w:instrText>
+          <w:instrText xml:space="preserve"> PAGEREF _Toc138445501 \h </w:instrText>
         </w:r>
         <w:r>
           <w:rPr>
@@ -8615,7 +8894,7 @@
           <w14:ligatures w14:val="standardContextual"/>
         </w:rPr>
       </w:pPr>
-      <w:hyperlink w:anchor="_Toc138068273" w:history="1">
+      <w:hyperlink w:anchor="_Toc138445502" w:history="1">
         <w:r>
           <w:rPr>
             <w:rStyle w:val="Hipervnculo"/>
@@ -8642,7 +8921,7 @@
             <w:noProof/>
             <w:webHidden/>
           </w:rPr>
-          <w:instrText xml:space="preserve"> PAGEREF _Toc138068273 \h </w:instrText>
+          <w:instrText xml:space="preserve"> PAGEREF _Toc138445502 \h </w:instrText>
         </w:r>
         <w:r>
           <w:rPr>
@@ -8689,7 +8968,7 @@
           <w14:ligatures w14:val="standardContextual"/>
         </w:rPr>
       </w:pPr>
-      <w:hyperlink w:anchor="_Toc138068274" w:history="1">
+      <w:hyperlink w:anchor="_Toc138445503" w:history="1">
         <w:r>
           <w:rPr>
             <w:rStyle w:val="Hipervnculo"/>
@@ -8716,7 +8995,7 @@
             <w:noProof/>
             <w:webHidden/>
           </w:rPr>
-          <w:instrText xml:space="preserve"> PAGEREF _Toc138068274 \h </w:instrText>
+          <w:instrText xml:space="preserve"> PAGEREF _Toc138445503 \h </w:instrText>
         </w:r>
         <w:r>
           <w:rPr>
@@ -8763,13 +9042,13 @@
           <w14:ligatures w14:val="standardContextual"/>
         </w:rPr>
       </w:pPr>
-      <w:hyperlink w:anchor="_Toc138068275" w:history="1">
+      <w:hyperlink w:anchor="_Toc138445504" w:history="1">
         <w:r>
           <w:rPr>
             <w:rStyle w:val="Hipervnculo"/>
             <w:noProof/>
           </w:rPr>
-          <w:t>Ilustración 16: Métodos deprecados de Metamask</w:t>
+          <w:t>Ilustración 16: Instalación archivo VSIX [27]</w:t>
         </w:r>
         <w:r>
           <w:rPr>
@@ -8790,7 +9069,7 @@
             <w:noProof/>
             <w:webHidden/>
           </w:rPr>
-          <w:instrText xml:space="preserve"> PAGEREF _Toc138068275 \h </w:instrText>
+          <w:instrText xml:space="preserve"> PAGEREF _Toc138445504 \h </w:instrText>
         </w:r>
         <w:r>
           <w:rPr>
@@ -8810,7 +9089,7 @@
             <w:noProof/>
             <w:webHidden/>
           </w:rPr>
-          <w:t>39</w:t>
+          <w:t>37</w:t>
         </w:r>
         <w:r>
           <w:rPr>
@@ -8828,85 +9107,72 @@
           <w:tab w:val="right" w:leader="dot" w:pos="8777"/>
         </w:tabs>
         <w:rPr>
+          <w:rFonts w:asciiTheme="minorHAnsi" w:eastAsiaTheme="minorEastAsia" w:hAnsiTheme="minorHAnsi" w:cstheme="minorBidi"/>
+          <w:noProof/>
+          <w:kern w:val="2"/>
           <w:sz w:val="22"/>
           <w:szCs w:val="22"/>
-        </w:rPr>
-      </w:pPr>
-      <w:r>
-        <w:rPr>
-          <w:sz w:val="20"/>
-          <w:szCs w:val="20"/>
-        </w:rPr>
-        <w:fldChar w:fldCharType="end"/>
-      </w:r>
-      <w:r>
-        <w:rPr>
-          <w:sz w:val="22"/>
-          <w:szCs w:val="22"/>
-        </w:rPr>
-        <w:t xml:space="preserve"> </w:t>
-      </w:r>
-    </w:p>
-    <w:p>
-      <w:pPr>
-        <w:widowControl w:val="0"/>
-        <w:jc w:val="left"/>
-        <w:rPr>
-          <w:sz w:val="22"/>
-          <w:szCs w:val="22"/>
-        </w:rPr>
-      </w:pPr>
-    </w:p>
-    <w:p>
-      <w:pPr>
-        <w:widowControl w:val="0"/>
-        <w:jc w:val="left"/>
-      </w:pPr>
-    </w:p>
-    <w:p>
-      <w:pPr>
-        <w:spacing w:after="0" w:line="240" w:lineRule="auto"/>
-        <w:jc w:val="left"/>
-        <w:rPr>
-          <w:b/>
-          <w:i/>
-          <w:sz w:val="44"/>
-        </w:rPr>
-      </w:pPr>
-      <w:r>
-        <w:rPr>
-          <w:b/>
-          <w:i/>
-          <w:sz w:val="44"/>
-        </w:rPr>
-        <w:br w:type="page"/>
-      </w:r>
-    </w:p>
-    <w:p>
-      <w:pPr>
-        <w:widowControl w:val="0"/>
-        <w:jc w:val="center"/>
-        <w:outlineLvl w:val="0"/>
-        <w:rPr>
-          <w:b/>
-          <w:i/>
-          <w:sz w:val="44"/>
-        </w:rPr>
-      </w:pPr>
-      <w:r>
-        <w:rPr>
-          <w:b/>
-          <w:i/>
-          <w:sz w:val="44"/>
-        </w:rPr>
-        <w:lastRenderedPageBreak/>
-        <w:t>Índice de tablas</w:t>
-      </w:r>
-    </w:p>
-    <w:p>
-      <w:pPr>
-        <w:widowControl w:val="0"/>
-      </w:pPr>
+          <w:lang w:val="es-ES"/>
+          <w14:ligatures w14:val="standardContextual"/>
+        </w:rPr>
+      </w:pPr>
+      <w:hyperlink w:anchor="_Toc138445505" w:history="1">
+        <w:r>
+          <w:rPr>
+            <w:rStyle w:val="Hipervnculo"/>
+            <w:noProof/>
+          </w:rPr>
+          <w:t>Ilustración 17: Importar una base de datos desde la extensión</w:t>
+        </w:r>
+        <w:r>
+          <w:rPr>
+            <w:noProof/>
+            <w:webHidden/>
+          </w:rPr>
+          <w:tab/>
+        </w:r>
+        <w:r>
+          <w:rPr>
+            <w:noProof/>
+            <w:webHidden/>
+          </w:rPr>
+          <w:fldChar w:fldCharType="begin"/>
+        </w:r>
+        <w:r>
+          <w:rPr>
+            <w:noProof/>
+            <w:webHidden/>
+          </w:rPr>
+          <w:instrText xml:space="preserve"> PAGEREF _Toc138445505 \h </w:instrText>
+        </w:r>
+        <w:r>
+          <w:rPr>
+            <w:noProof/>
+            <w:webHidden/>
+          </w:rPr>
+        </w:r>
+        <w:r>
+          <w:rPr>
+            <w:noProof/>
+            <w:webHidden/>
+          </w:rPr>
+          <w:fldChar w:fldCharType="separate"/>
+        </w:r>
+        <w:r>
+          <w:rPr>
+            <w:noProof/>
+            <w:webHidden/>
+          </w:rPr>
+          <w:t>38</w:t>
+        </w:r>
+        <w:r>
+          <w:rPr>
+            <w:noProof/>
+            <w:webHidden/>
+          </w:rPr>
+          <w:fldChar w:fldCharType="end"/>
+        </w:r>
+      </w:hyperlink>
     </w:p>
     <w:p>
       <w:pPr>
@@ -8924,9 +9190,244 @@
           <w14:ligatures w14:val="standardContextual"/>
         </w:rPr>
       </w:pPr>
+      <w:hyperlink w:anchor="_Toc138445506" w:history="1">
+        <w:r>
+          <w:rPr>
+            <w:rStyle w:val="Hipervnculo"/>
+            <w:noProof/>
+          </w:rPr>
+          <w:t>Ilustración 18: Resultado correcto de la ejecución de prueba</w:t>
+        </w:r>
+        <w:r>
+          <w:rPr>
+            <w:noProof/>
+            <w:webHidden/>
+          </w:rPr>
+          <w:tab/>
+        </w:r>
+        <w:r>
+          <w:rPr>
+            <w:noProof/>
+            <w:webHidden/>
+          </w:rPr>
+          <w:fldChar w:fldCharType="begin"/>
+        </w:r>
+        <w:r>
+          <w:rPr>
+            <w:noProof/>
+            <w:webHidden/>
+          </w:rPr>
+          <w:instrText xml:space="preserve"> PAGEREF _Toc138445506 \h </w:instrText>
+        </w:r>
+        <w:r>
+          <w:rPr>
+            <w:noProof/>
+            <w:webHidden/>
+          </w:rPr>
+        </w:r>
+        <w:r>
+          <w:rPr>
+            <w:noProof/>
+            <w:webHidden/>
+          </w:rPr>
+          <w:fldChar w:fldCharType="separate"/>
+        </w:r>
+        <w:r>
+          <w:rPr>
+            <w:noProof/>
+            <w:webHidden/>
+          </w:rPr>
+          <w:t>40</w:t>
+        </w:r>
+        <w:r>
+          <w:rPr>
+            <w:noProof/>
+            <w:webHidden/>
+          </w:rPr>
+          <w:fldChar w:fldCharType="end"/>
+        </w:r>
+      </w:hyperlink>
+    </w:p>
+    <w:p>
+      <w:pPr>
+        <w:pStyle w:val="Tabladeilustraciones"/>
+        <w:tabs>
+          <w:tab w:val="right" w:leader="dot" w:pos="8777"/>
+        </w:tabs>
+        <w:rPr>
+          <w:rFonts w:asciiTheme="minorHAnsi" w:eastAsiaTheme="minorEastAsia" w:hAnsiTheme="minorHAnsi" w:cstheme="minorBidi"/>
+          <w:noProof/>
+          <w:kern w:val="2"/>
+          <w:sz w:val="22"/>
+          <w:szCs w:val="22"/>
+          <w:lang w:val="es-ES"/>
+          <w14:ligatures w14:val="standardContextual"/>
+        </w:rPr>
+      </w:pPr>
+      <w:hyperlink w:anchor="_Toc138445507" w:history="1">
+        <w:r>
+          <w:rPr>
+            <w:rStyle w:val="Hipervnculo"/>
+            <w:noProof/>
+          </w:rPr>
+          <w:t>Ilustración 19: Métodos deprecados de Metamask</w:t>
+        </w:r>
+        <w:r>
+          <w:rPr>
+            <w:noProof/>
+            <w:webHidden/>
+          </w:rPr>
+          <w:tab/>
+        </w:r>
+        <w:r>
+          <w:rPr>
+            <w:noProof/>
+            <w:webHidden/>
+          </w:rPr>
+          <w:fldChar w:fldCharType="begin"/>
+        </w:r>
+        <w:r>
+          <w:rPr>
+            <w:noProof/>
+            <w:webHidden/>
+          </w:rPr>
+          <w:instrText xml:space="preserve"> PAGEREF _Toc138445507 \h </w:instrText>
+        </w:r>
+        <w:r>
+          <w:rPr>
+            <w:noProof/>
+            <w:webHidden/>
+          </w:rPr>
+        </w:r>
+        <w:r>
+          <w:rPr>
+            <w:noProof/>
+            <w:webHidden/>
+          </w:rPr>
+          <w:fldChar w:fldCharType="separate"/>
+        </w:r>
+        <w:r>
+          <w:rPr>
+            <w:noProof/>
+            <w:webHidden/>
+          </w:rPr>
+          <w:t>47</w:t>
+        </w:r>
+        <w:r>
+          <w:rPr>
+            <w:noProof/>
+            <w:webHidden/>
+          </w:rPr>
+          <w:fldChar w:fldCharType="end"/>
+        </w:r>
+      </w:hyperlink>
+    </w:p>
+    <w:p>
+      <w:pPr>
+        <w:pStyle w:val="Tabladeilustraciones"/>
+        <w:tabs>
+          <w:tab w:val="right" w:leader="dot" w:pos="8777"/>
+        </w:tabs>
+        <w:rPr>
+          <w:sz w:val="22"/>
+          <w:szCs w:val="22"/>
+        </w:rPr>
+      </w:pPr>
       <w:r>
         <w:rPr>
           <w:sz w:val="20"/>
+          <w:szCs w:val="20"/>
+        </w:rPr>
+        <w:fldChar w:fldCharType="end"/>
+      </w:r>
+      <w:r>
+        <w:rPr>
+          <w:sz w:val="22"/>
+          <w:szCs w:val="22"/>
+        </w:rPr>
+        <w:t xml:space="preserve"> </w:t>
+      </w:r>
+    </w:p>
+    <w:p>
+      <w:pPr>
+        <w:widowControl w:val="0"/>
+        <w:jc w:val="left"/>
+        <w:rPr>
+          <w:sz w:val="22"/>
+          <w:szCs w:val="22"/>
+        </w:rPr>
+      </w:pPr>
+    </w:p>
+    <w:p>
+      <w:pPr>
+        <w:widowControl w:val="0"/>
+        <w:jc w:val="left"/>
+      </w:pPr>
+    </w:p>
+    <w:p>
+      <w:pPr>
+        <w:spacing w:after="0" w:line="240" w:lineRule="auto"/>
+        <w:jc w:val="left"/>
+        <w:rPr>
+          <w:b/>
+          <w:i/>
+          <w:sz w:val="44"/>
+        </w:rPr>
+      </w:pPr>
+      <w:r>
+        <w:rPr>
+          <w:b/>
+          <w:i/>
+          <w:sz w:val="44"/>
+        </w:rPr>
+        <w:br w:type="page"/>
+      </w:r>
+    </w:p>
+    <w:p>
+      <w:pPr>
+        <w:widowControl w:val="0"/>
+        <w:jc w:val="center"/>
+        <w:outlineLvl w:val="0"/>
+        <w:rPr>
+          <w:b/>
+          <w:i/>
+          <w:sz w:val="44"/>
+        </w:rPr>
+      </w:pPr>
+      <w:r>
+        <w:rPr>
+          <w:b/>
+          <w:i/>
+          <w:sz w:val="44"/>
+        </w:rPr>
+        <w:lastRenderedPageBreak/>
+        <w:t>Índice de tablas</w:t>
+      </w:r>
+    </w:p>
+    <w:p>
+      <w:pPr>
+        <w:widowControl w:val="0"/>
+      </w:pPr>
+    </w:p>
+    <w:p>
+      <w:pPr>
+        <w:pStyle w:val="Tabladeilustraciones"/>
+        <w:tabs>
+          <w:tab w:val="right" w:leader="dot" w:pos="8777"/>
+        </w:tabs>
+        <w:rPr>
+          <w:rFonts w:asciiTheme="minorHAnsi" w:eastAsiaTheme="minorEastAsia" w:hAnsiTheme="minorHAnsi" w:cstheme="minorBidi"/>
+          <w:noProof/>
+          <w:kern w:val="2"/>
+          <w:sz w:val="22"/>
+          <w:szCs w:val="22"/>
+          <w:lang w:val="es-ES"/>
+          <w14:ligatures w14:val="standardContextual"/>
+        </w:rPr>
+      </w:pPr>
+      <w:r>
+        <w:rPr>
+          <w:sz w:val="20"/>
         </w:rPr>
         <w:fldChar w:fldCharType="begin"/>
       </w:r>
@@ -8942,7 +9443,7 @@
         </w:rPr>
         <w:fldChar w:fldCharType="separate"/>
       </w:r>
-      <w:hyperlink w:anchor="_Toc138068431" w:history="1">
+      <w:hyperlink w:anchor="_Toc138445508" w:history="1">
         <w:r>
           <w:rPr>
             <w:rStyle w:val="Hipervnculo"/>
@@ -8969,7 +9470,7 @@
             <w:noProof/>
             <w:webHidden/>
           </w:rPr>
-          <w:instrText xml:space="preserve"> PAGEREF _Toc138068431 \h </w:instrText>
+          <w:instrText xml:space="preserve"> PAGEREF _Toc138445508 \h </w:instrText>
         </w:r>
         <w:r>
           <w:rPr>
@@ -9016,7 +9517,7 @@
           <w14:ligatures w14:val="standardContextual"/>
         </w:rPr>
       </w:pPr>
-      <w:hyperlink w:anchor="_Toc138068432" w:history="1">
+      <w:hyperlink w:anchor="_Toc138445509" w:history="1">
         <w:r>
           <w:rPr>
             <w:rStyle w:val="Hipervnculo"/>
@@ -9043,7 +9544,7 @@
             <w:noProof/>
             <w:webHidden/>
           </w:rPr>
-          <w:instrText xml:space="preserve"> PAGEREF _Toc138068432 \h </w:instrText>
+          <w:instrText xml:space="preserve"> PAGEREF _Toc138445509 \h </w:instrText>
         </w:r>
         <w:r>
           <w:rPr>
@@ -9090,7 +9591,7 @@
           <w14:ligatures w14:val="standardContextual"/>
         </w:rPr>
       </w:pPr>
-      <w:hyperlink w:anchor="_Toc138068433" w:history="1">
+      <w:hyperlink w:anchor="_Toc138445510" w:history="1">
         <w:r>
           <w:rPr>
             <w:rStyle w:val="Hipervnculo"/>
@@ -9117,7 +9618,7 @@
             <w:noProof/>
             <w:webHidden/>
           </w:rPr>
-          <w:instrText xml:space="preserve"> PAGEREF _Toc138068433 \h </w:instrText>
+          <w:instrText xml:space="preserve"> PAGEREF _Toc138445510 \h </w:instrText>
         </w:r>
         <w:r>
           <w:rPr>
@@ -9179,7 +9680,7 @@
       </w:pPr>
       <w:bookmarkStart w:id="5" w:name="_Ref518720195"/>
       <w:bookmarkStart w:id="6" w:name="_Toc164138536"/>
-      <w:bookmarkStart w:id="7" w:name="_Toc138068235"/>
+      <w:bookmarkStart w:id="7" w:name="_Toc138446598"/>
       <w:r>
         <w:lastRenderedPageBreak/>
         <w:t>Introducción</w:t>
@@ -9196,7 +9697,7 @@
           <w:numId w:val="0"/>
         </w:numPr>
       </w:pPr>
-      <w:bookmarkStart w:id="8" w:name="_Toc138068236"/>
+      <w:bookmarkStart w:id="8" w:name="_Toc138446599"/>
       <w:r>
         <w:t>Motivación del proyecto</w:t>
       </w:r>
@@ -9416,7 +9917,7 @@
       <w:pPr>
         <w:pStyle w:val="Ttulo1"/>
       </w:pPr>
-      <w:bookmarkStart w:id="10" w:name="_Toc138068237"/>
+      <w:bookmarkStart w:id="10" w:name="_Toc138446600"/>
       <w:r>
         <w:lastRenderedPageBreak/>
         <w:t>Descripción de las Tecnologías</w:t>
@@ -9556,7 +10057,7 @@
         <w:pStyle w:val="Ttulo1"/>
         <w:ind w:left="2124" w:hanging="2124"/>
       </w:pPr>
-      <w:bookmarkStart w:id="11" w:name="_Toc138068238"/>
+      <w:bookmarkStart w:id="11" w:name="_Toc138446601"/>
       <w:r>
         <w:lastRenderedPageBreak/>
         <w:t>Estado de la Cuestión</w:t>
@@ -9668,7 +10169,7 @@
       <w:pPr>
         <w:pStyle w:val="Ttulo1"/>
       </w:pPr>
-      <w:bookmarkStart w:id="12" w:name="_Toc138068239"/>
+      <w:bookmarkStart w:id="12" w:name="_Toc138446602"/>
       <w:r>
         <w:lastRenderedPageBreak/>
         <w:t>Definición del Trabajo</w:t>
@@ -9679,7 +10180,7 @@
       <w:pPr>
         <w:pStyle w:val="Ttulo2"/>
       </w:pPr>
-      <w:bookmarkStart w:id="13" w:name="_Toc138068240"/>
+      <w:bookmarkStart w:id="13" w:name="_Toc138446603"/>
       <w:r>
         <w:t>Justificación</w:t>
       </w:r>
@@ -9746,7 +10247,7 @@
       <w:pPr>
         <w:pStyle w:val="Ttulo2"/>
       </w:pPr>
-      <w:bookmarkStart w:id="14" w:name="_Toc138068241"/>
+      <w:bookmarkStart w:id="14" w:name="_Toc138446604"/>
       <w:r>
         <w:t>Objetivos</w:t>
       </w:r>
@@ -9827,7 +10328,7 @@
       <w:pPr>
         <w:pStyle w:val="Ttulo2"/>
       </w:pPr>
-      <w:bookmarkStart w:id="15" w:name="_Toc138068242"/>
+      <w:bookmarkStart w:id="15" w:name="_Toc138446605"/>
       <w:r>
         <w:t>Metodología</w:t>
       </w:r>
@@ -9921,7 +10422,7 @@
       <w:pPr>
         <w:pStyle w:val="Ttulo2"/>
       </w:pPr>
-      <w:bookmarkStart w:id="16" w:name="_Toc138068243"/>
+      <w:bookmarkStart w:id="16" w:name="_Toc138446606"/>
       <w:r>
         <w:lastRenderedPageBreak/>
         <w:t>Planificación y Estimación Económica</w:t>
@@ -10012,7 +10513,7 @@
                                   <w:sz w:val="24"/>
                                 </w:rPr>
                               </w:pPr>
-                              <w:bookmarkStart w:id="17" w:name="_Toc138068262"/>
+                              <w:bookmarkStart w:id="17" w:name="_Toc138445491"/>
                               <w:r>
                                 <w:t xml:space="preserve">Ilustración </w:t>
                               </w:r>
@@ -10071,7 +10572,7 @@
                             <w:sz w:val="24"/>
                           </w:rPr>
                         </w:pPr>
-                        <w:bookmarkStart w:id="18" w:name="_Toc138068262"/>
+                        <w:bookmarkStart w:id="18" w:name="_Toc138445491"/>
                         <w:r>
                           <w:t xml:space="preserve">Ilustración </w:t>
                         </w:r>
@@ -10354,7 +10855,7 @@
       <w:pPr>
         <w:pStyle w:val="Descripcin"/>
       </w:pPr>
-      <w:bookmarkStart w:id="19" w:name="_Toc138068431"/>
+      <w:bookmarkStart w:id="19" w:name="_Toc138445508"/>
       <w:r>
         <w:t xml:space="preserve">Tabla </w:t>
       </w:r>
@@ -10388,7 +10889,7 @@
       <w:pPr>
         <w:pStyle w:val="Ttulo1"/>
       </w:pPr>
-      <w:bookmarkStart w:id="20" w:name="_Toc138068244"/>
+      <w:bookmarkStart w:id="20" w:name="_Toc138446607"/>
       <w:r>
         <w:lastRenderedPageBreak/>
         <w:t>Sistema/Modelo D</w:t>
@@ -10434,7 +10935,7 @@
       <w:pPr>
         <w:pStyle w:val="Ttulo2"/>
       </w:pPr>
-      <w:bookmarkStart w:id="21" w:name="_Toc138068245"/>
+      <w:bookmarkStart w:id="21" w:name="_Toc138446608"/>
       <w:r>
         <w:t>Análisis de</w:t>
       </w:r>
@@ -10691,7 +11192,7 @@
       <w:pPr>
         <w:pStyle w:val="Descripcin"/>
       </w:pPr>
-      <w:bookmarkStart w:id="22" w:name="_Toc138068432"/>
+      <w:bookmarkStart w:id="22" w:name="_Toc138445509"/>
       <w:r>
         <w:t xml:space="preserve">Tabla </w:t>
       </w:r>
@@ -10734,7 +11235,7 @@
       <w:pPr>
         <w:pStyle w:val="Ttulo2"/>
       </w:pPr>
-      <w:bookmarkStart w:id="23" w:name="_Toc138068246"/>
+      <w:bookmarkStart w:id="23" w:name="_Toc138446609"/>
       <w:r>
         <w:t>Implementación del blockchain</w:t>
       </w:r>
@@ -11065,7 +11566,7 @@
       <w:pPr>
         <w:pStyle w:val="Descripcin"/>
       </w:pPr>
-      <w:bookmarkStart w:id="24" w:name="_Toc138068433"/>
+      <w:bookmarkStart w:id="24" w:name="_Toc138445510"/>
       <w:r>
         <w:t xml:space="preserve">Tabla </w:t>
       </w:r>
@@ -11167,7 +11668,7 @@
       <w:pPr>
         <w:pStyle w:val="Descripcin"/>
       </w:pPr>
-      <w:bookmarkStart w:id="25" w:name="_Toc138068263"/>
+      <w:bookmarkStart w:id="25" w:name="_Toc138445492"/>
       <w:r>
         <w:t xml:space="preserve">Ilustración </w:t>
       </w:r>
@@ -11227,7 +11728,7 @@
       <w:pPr>
         <w:pStyle w:val="Ttulo2"/>
       </w:pPr>
-      <w:bookmarkStart w:id="26" w:name="_Toc138068247"/>
+      <w:bookmarkStart w:id="26" w:name="_Toc138446610"/>
       <w:r>
         <w:t>API de Metamask</w:t>
       </w:r>
@@ -11279,7 +11780,13 @@
         <w:t>Por otro lado</w:t>
       </w:r>
       <w:r>
-        <w:t>, la pagina de pruebas de Metamask contiene casi todos los métodos disponibles</w:t>
+        <w:t xml:space="preserve">, la </w:t>
+      </w:r>
+      <w:r>
+        <w:t>página</w:t>
+      </w:r>
+      <w:r>
+        <w:t xml:space="preserve"> de pruebas de Metamask contiene casi todos los métodos disponibles</w:t>
       </w:r>
       <w:r>
         <w:t xml:space="preserve">. En esta página también se explica brevemente la funcionalidad de los métodos, estructura de </w:t>
@@ -11339,7 +11846,7 @@
       <w:pPr>
         <w:pStyle w:val="Descripcin"/>
       </w:pPr>
-      <w:bookmarkStart w:id="27" w:name="_Toc138068264"/>
+      <w:bookmarkStart w:id="27" w:name="_Toc138445493"/>
       <w:r>
         <w:t xml:space="preserve">Ilustración </w:t>
       </w:r>
@@ -11432,7 +11939,7 @@
       <w:pPr>
         <w:pStyle w:val="Descripcin"/>
       </w:pPr>
-      <w:bookmarkStart w:id="28" w:name="_Toc138068265"/>
+      <w:bookmarkStart w:id="28" w:name="_Toc138445494"/>
       <w:r>
         <w:t xml:space="preserve">Ilustración </w:t>
       </w:r>
@@ -11600,7 +12107,7 @@
                                   <w:sz w:val="24"/>
                                 </w:rPr>
                               </w:pPr>
-                              <w:bookmarkStart w:id="29" w:name="_Toc138068266"/>
+                              <w:bookmarkStart w:id="29" w:name="_Toc138445495"/>
                               <w:r>
                                 <w:t xml:space="preserve">Ilustración </w:t>
                               </w:r>
@@ -11659,7 +12166,7 @@
                             <w:sz w:val="24"/>
                           </w:rPr>
                         </w:pPr>
-                        <w:bookmarkStart w:id="30" w:name="_Toc138068266"/>
+                        <w:bookmarkStart w:id="30" w:name="_Toc138445495"/>
                         <w:r>
                           <w:t xml:space="preserve">Ilustración </w:t>
                         </w:r>
@@ -12001,7 +12508,7 @@
           <w:lang w:val="en-US"/>
         </w:rPr>
       </w:pPr>
-      <w:bookmarkStart w:id="31" w:name="_Toc138068248"/>
+      <w:bookmarkStart w:id="31" w:name="_Toc138446611"/>
       <w:r>
         <w:rPr>
           <w:lang w:val="en-US"/>
@@ -12099,14 +12606,33 @@
         <w:rPr>
           <w:lang w:val="es-ES"/>
         </w:rPr>
-        <w:t xml:space="preserve">Cono se ha mostrado anteriormente, el aspecto de estos métodos no son como los de </w:t>
-      </w:r>
+        <w:t xml:space="preserve">Cono se ha mostrado anteriormente, el aspecto de estos métodos no son como los de Metamask (que son más peticiones API), </w:t>
+      </w:r>
+      <w:r>
+        <w:rPr>
+          <w:lang w:val="es-ES"/>
+        </w:rPr>
+        <w:t>sino</w:t>
+      </w:r>
+      <w:r>
+        <w:rPr>
+          <w:lang w:val="es-ES"/>
+        </w:rPr>
+        <w:t xml:space="preserve"> </w:t>
+      </w:r>
+    </w:p>
+    <w:p>
+      <w:pPr>
+        <w:rPr>
+          <w:lang w:val="es-ES"/>
+        </w:rPr>
+      </w:pPr>
       <w:r>
         <w:rPr>
           <w:lang w:val="es-ES"/>
         </w:rPr>
         <w:lastRenderedPageBreak/>
-        <w:t xml:space="preserve">Metamask (que son más peticiones API), si no que son más parecidos a una </w:t>
+        <w:t xml:space="preserve">que son más parecidos a una </w:t>
       </w:r>
       <w:r>
         <w:rPr>
@@ -12280,7 +12806,7 @@
       <w:pPr>
         <w:pStyle w:val="Descripcin"/>
       </w:pPr>
-      <w:bookmarkStart w:id="32" w:name="_Toc138068267"/>
+      <w:bookmarkStart w:id="32" w:name="_Toc138445496"/>
       <w:r>
         <w:t xml:space="preserve">Ilustración </w:t>
       </w:r>
@@ -12359,7 +12885,7 @@
       <w:pPr>
         <w:pStyle w:val="Descripcin"/>
       </w:pPr>
-      <w:bookmarkStart w:id="33" w:name="_Toc138068268"/>
+      <w:bookmarkStart w:id="33" w:name="_Toc138445497"/>
       <w:r>
         <w:t xml:space="preserve">Ilustración </w:t>
       </w:r>
@@ -12390,7 +12916,7 @@
       <w:pPr>
         <w:pStyle w:val="Ttulo2"/>
       </w:pPr>
-      <w:bookmarkStart w:id="34" w:name="_Toc138068249"/>
+      <w:bookmarkStart w:id="34" w:name="_Toc138446612"/>
       <w:r>
         <w:lastRenderedPageBreak/>
         <w:t>Problemas en la documentación</w:t>
@@ -12533,7 +13059,7 @@
                                   <w:sz w:val="24"/>
                                 </w:rPr>
                               </w:pPr>
-                              <w:bookmarkStart w:id="35" w:name="_Toc138068269"/>
+                              <w:bookmarkStart w:id="35" w:name="_Toc138445498"/>
                               <w:r>
                                 <w:t xml:space="preserve">Ilustración </w:t>
                               </w:r>
@@ -12594,7 +13120,7 @@
                             <w:sz w:val="24"/>
                           </w:rPr>
                         </w:pPr>
-                        <w:bookmarkStart w:id="36" w:name="_Toc138068269"/>
+                        <w:bookmarkStart w:id="36" w:name="_Toc138445498"/>
                         <w:r>
                           <w:t xml:space="preserve">Ilustración </w:t>
                         </w:r>
@@ -12671,7 +13197,7 @@
       <w:pPr>
         <w:pStyle w:val="Ttulo2"/>
       </w:pPr>
-      <w:bookmarkStart w:id="37" w:name="_Toc138068250"/>
+      <w:bookmarkStart w:id="37" w:name="_Toc138446613"/>
       <w:r>
         <w:lastRenderedPageBreak/>
         <w:t>Métodos de firma</w:t>
@@ -12777,7 +13303,7 @@
       <w:pPr>
         <w:pStyle w:val="Ttulo3"/>
       </w:pPr>
-      <w:bookmarkStart w:id="38" w:name="_Toc138068251"/>
+      <w:bookmarkStart w:id="38" w:name="_Toc138446614"/>
       <w:r>
         <w:rPr>
           <w:i/>
@@ -12923,7 +13449,7 @@
                                   <w:sz w:val="24"/>
                                 </w:rPr>
                               </w:pPr>
-                              <w:bookmarkStart w:id="39" w:name="_Toc138068270"/>
+                              <w:bookmarkStart w:id="39" w:name="_Toc138445499"/>
                               <w:r>
                                 <w:t xml:space="preserve">Ilustración </w:t>
                               </w:r>
@@ -12982,7 +13508,7 @@
                             <w:sz w:val="24"/>
                           </w:rPr>
                         </w:pPr>
-                        <w:bookmarkStart w:id="40" w:name="_Toc138068270"/>
+                        <w:bookmarkStart w:id="40" w:name="_Toc138445499"/>
                         <w:r>
                           <w:t xml:space="preserve">Ilustración </w:t>
                         </w:r>
@@ -13051,7 +13577,7 @@
       <w:pPr>
         <w:pStyle w:val="Ttulo3"/>
       </w:pPr>
-      <w:bookmarkStart w:id="41" w:name="_Toc138068252"/>
+      <w:bookmarkStart w:id="41" w:name="_Toc138446615"/>
       <w:r>
         <w:t>eth_personalSign</w:t>
       </w:r>
@@ -13170,7 +13696,7 @@
                                   <w:sz w:val="24"/>
                                 </w:rPr>
                               </w:pPr>
-                              <w:bookmarkStart w:id="42" w:name="_Toc138068271"/>
+                              <w:bookmarkStart w:id="42" w:name="_Toc138445500"/>
                               <w:r>
                                 <w:t xml:space="preserve">Ilustración </w:t>
                               </w:r>
@@ -13229,7 +13755,7 @@
                             <w:sz w:val="24"/>
                           </w:rPr>
                         </w:pPr>
-                        <w:bookmarkStart w:id="43" w:name="_Toc138068271"/>
+                        <w:bookmarkStart w:id="43" w:name="_Toc138445500"/>
                         <w:r>
                           <w:t xml:space="preserve">Ilustración </w:t>
                         </w:r>
@@ -13276,7 +13802,7 @@
       <w:pPr>
         <w:pStyle w:val="Ttulo3"/>
       </w:pPr>
-      <w:bookmarkStart w:id="44" w:name="_Toc138068253"/>
+      <w:bookmarkStart w:id="44" w:name="_Toc138446616"/>
       <w:r>
         <w:t>Eth_signTypedData</w:t>
       </w:r>
@@ -13421,7 +13947,7 @@
                                   <w:sz w:val="24"/>
                                 </w:rPr>
                               </w:pPr>
-                              <w:bookmarkStart w:id="45" w:name="_Toc138068272"/>
+                              <w:bookmarkStart w:id="45" w:name="_Toc138445501"/>
                               <w:r>
                                 <w:t xml:space="preserve">Ilustración </w:t>
                               </w:r>
@@ -13480,7 +14006,7 @@
                             <w:sz w:val="24"/>
                           </w:rPr>
                         </w:pPr>
-                        <w:bookmarkStart w:id="46" w:name="_Toc138068272"/>
+                        <w:bookmarkStart w:id="46" w:name="_Toc138445501"/>
                         <w:r>
                           <w:t xml:space="preserve">Ilustración </w:t>
                         </w:r>
@@ -14929,7 +15455,7 @@
       <w:pPr>
         <w:pStyle w:val="Ttulo3"/>
       </w:pPr>
-      <w:bookmarkStart w:id="47" w:name="_Toc138068254"/>
+      <w:bookmarkStart w:id="47" w:name="_Toc138446617"/>
       <w:r>
         <w:t>Creación de la base de datos</w:t>
       </w:r>
@@ -15032,7 +15558,7 @@
       <w:pPr>
         <w:pStyle w:val="Descripcin"/>
       </w:pPr>
-      <w:bookmarkStart w:id="48" w:name="_Toc138068273"/>
+      <w:bookmarkStart w:id="48" w:name="_Toc138445502"/>
       <w:r>
         <w:t xml:space="preserve">Ilustración </w:t>
       </w:r>
@@ -15119,7 +15645,7 @@
       <w:pPr>
         <w:pStyle w:val="Ttulo2"/>
       </w:pPr>
-      <w:bookmarkStart w:id="49" w:name="_Toc138068255"/>
+      <w:bookmarkStart w:id="49" w:name="_Toc138446618"/>
       <w:r>
         <w:t>Análisis de seguridad de eth_signTypedData</w:t>
       </w:r>
@@ -15560,7 +16086,7 @@
       <w:pPr>
         <w:pStyle w:val="Descripcin"/>
       </w:pPr>
-      <w:bookmarkStart w:id="50" w:name="_Toc138068274"/>
+      <w:bookmarkStart w:id="50" w:name="_Toc138445503"/>
       <w:r>
         <w:t xml:space="preserve">Ilustración </w:t>
       </w:r>
@@ -15899,9 +16425,11 @@
       <w:pPr>
         <w:pStyle w:val="Ttulo2"/>
       </w:pPr>
+      <w:bookmarkStart w:id="51" w:name="_Toc138446619"/>
       <w:r>
         <w:t>CodeQL</w:t>
       </w:r>
+      <w:bookmarkEnd w:id="51"/>
     </w:p>
     <w:p>
       <w:r>
@@ -15966,12 +16494,14 @@
       <w:pPr>
         <w:pStyle w:val="Ttulo2"/>
       </w:pPr>
+      <w:bookmarkStart w:id="52" w:name="_Toc138446620"/>
       <w:r>
         <w:t xml:space="preserve">Instalación </w:t>
       </w:r>
       <w:r>
         <w:t>CodeQL</w:t>
       </w:r>
+      <w:bookmarkEnd w:id="52"/>
     </w:p>
     <w:p>
       <w:r>
@@ -16090,6 +16620,7 @@
       <w:pPr>
         <w:pStyle w:val="Descripcin"/>
       </w:pPr>
+      <w:bookmarkStart w:id="53" w:name="_Toc138445504"/>
       <w:r>
         <w:t xml:space="preserve">Ilustración </w:t>
       </w:r>
@@ -16120,6 +16651,7 @@
       <w:r>
         <w:t>]</w:t>
       </w:r>
+      <w:bookmarkEnd w:id="53"/>
     </w:p>
     <w:p/>
     <w:p>
@@ -16228,6 +16760,7 @@
       <w:pPr>
         <w:pStyle w:val="Descripcin"/>
       </w:pPr>
+      <w:bookmarkStart w:id="54" w:name="_Toc138445505"/>
       <w:r>
         <w:t xml:space="preserve">Ilustración </w:t>
       </w:r>
@@ -16252,6 +16785,7 @@
       <w:r>
         <w:t>: Importar una base de datos desde la extensión</w:t>
       </w:r>
+      <w:bookmarkEnd w:id="54"/>
     </w:p>
     <w:p>
       <w:r>
@@ -16508,12 +17042,14 @@
           <w:lang w:val="es-ES"/>
         </w:rPr>
       </w:pPr>
+      <w:bookmarkStart w:id="55" w:name="_Toc138446621"/>
       <w:r>
         <w:rPr>
           <w:lang w:val="es-ES"/>
         </w:rPr>
         <w:t>Ejecución y prueba de CodeQL</w:t>
       </w:r>
+      <w:bookmarkEnd w:id="55"/>
     </w:p>
     <w:p>
       <w:pPr>
@@ -16700,14 +17236,23 @@
     <w:p>
       <w:pPr>
         <w:pStyle w:val="CdigoFuente"/>
-      </w:pPr>
-      <w:r>
+        <w:rPr>
+          <w:lang w:val="en-US"/>
+        </w:rPr>
+      </w:pPr>
+      <w:r>
+        <w:rPr>
+          <w:lang w:val="en-US"/>
+        </w:rPr>
         <w:t>Import javascript</w:t>
       </w:r>
     </w:p>
     <w:p>
       <w:pPr>
         <w:pStyle w:val="CdigoFuente"/>
+        <w:rPr>
+          <w:lang w:val="en-US"/>
+        </w:rPr>
       </w:pPr>
     </w:p>
     <w:p>
@@ -16904,6 +17449,7 @@
       <w:pPr>
         <w:pStyle w:val="Descripcin"/>
       </w:pPr>
+      <w:bookmarkStart w:id="56" w:name="_Toc138445506"/>
       <w:r>
         <w:t xml:space="preserve">Ilustración </w:t>
       </w:r>
@@ -16928,6 +17474,7 @@
       <w:r>
         <w:t>: Resultado correcto de la ejecución de prueba</w:t>
       </w:r>
+      <w:bookmarkEnd w:id="56"/>
     </w:p>
     <w:p>
       <w:r>
@@ -17064,12 +17611,12 @@
       <w:pPr>
         <w:pStyle w:val="Ttulo1"/>
       </w:pPr>
-      <w:bookmarkStart w:id="51" w:name="_Toc138068256"/>
+      <w:bookmarkStart w:id="57" w:name="_Toc138446622"/>
       <w:r>
         <w:lastRenderedPageBreak/>
         <w:t>Análisis de Resultados</w:t>
       </w:r>
-      <w:bookmarkEnd w:id="51"/>
+      <w:bookmarkEnd w:id="57"/>
     </w:p>
     <w:p>
       <w:r>
@@ -17088,14 +17635,14 @@
       <w:pPr>
         <w:pStyle w:val="Ttulo1"/>
       </w:pPr>
-      <w:bookmarkStart w:id="52" w:name="_Toc164138551"/>
-      <w:bookmarkStart w:id="53" w:name="_Toc138068257"/>
+      <w:bookmarkStart w:id="58" w:name="_Toc164138551"/>
+      <w:bookmarkStart w:id="59" w:name="_Toc138446623"/>
       <w:r>
         <w:lastRenderedPageBreak/>
         <w:t>Conclusiones y Trabajos Futuros</w:t>
       </w:r>
-      <w:bookmarkEnd w:id="52"/>
-      <w:bookmarkEnd w:id="53"/>
+      <w:bookmarkEnd w:id="58"/>
+      <w:bookmarkEnd w:id="59"/>
     </w:p>
     <w:p>
       <w:r>
@@ -17115,12 +17662,12 @@
       <w:pPr>
         <w:pStyle w:val="Ttulo1"/>
       </w:pPr>
-      <w:bookmarkStart w:id="54" w:name="_Toc138068258"/>
+      <w:bookmarkStart w:id="60" w:name="_Toc138446624"/>
       <w:r>
         <w:lastRenderedPageBreak/>
         <w:t>Bibliografía</w:t>
       </w:r>
-      <w:bookmarkEnd w:id="54"/>
+      <w:bookmarkEnd w:id="60"/>
     </w:p>
     <w:p>
       <w:pPr>
@@ -18141,7 +18688,7 @@
       </w:pPr>
       <w:r>
         <w:rPr>
-          <w:lang w:val="en-US"/>
+          <w:lang w:val="es-ES"/>
         </w:rPr>
         <w:t xml:space="preserve">Ajaxorg. </w:t>
       </w:r>
@@ -18157,15 +18704,7 @@
           <w:iCs/>
           <w:lang w:val="es-ES"/>
         </w:rPr>
-        <w:t>GitHub</w:t>
-      </w:r>
-      <w:r>
-        <w:rPr>
-          <w:i/>
-          <w:iCs/>
-          <w:lang w:val="es-ES"/>
-        </w:rPr>
-        <w:t xml:space="preserve"> Rpositorio de</w:t>
+        <w:t>GitHub Rpositorio de</w:t>
       </w:r>
       <w:r>
         <w:rPr>
@@ -18206,7 +18745,40 @@
         <w:pStyle w:val="Referencias"/>
         <w:rPr>
           <w:sz w:val="24"/>
-          <w:lang w:val="es-ES"/>
+          <w:highlight w:val="yellow"/>
+          <w:lang w:val="en-US"/>
+        </w:rPr>
+      </w:pPr>
+      <w:r>
+        <w:rPr>
+          <w:i/>
+          <w:iCs/>
+          <w:highlight w:val="yellow"/>
+          <w:lang w:val="es-ES"/>
+        </w:rPr>
+        <w:t>Busqueda de Github para Data Mining</w:t>
+      </w:r>
+      <w:r>
+        <w:rPr>
+          <w:highlight w:val="yellow"/>
+          <w:lang w:val="es-ES"/>
+        </w:rPr>
+        <w:t xml:space="preserve">. </w:t>
+      </w:r>
+      <w:r>
+        <w:rPr>
+          <w:highlight w:val="yellow"/>
+          <w:lang w:val="en-US"/>
+        </w:rPr>
+        <w:t>(n.d.). GitHub. https://github.com/search?l=JavaScript&amp;q=ethereum+dapp&amp;type=Repositories</w:t>
+      </w:r>
+    </w:p>
+    <w:p>
+      <w:pPr>
+        <w:pStyle w:val="Referencias"/>
+        <w:rPr>
+          <w:sz w:val="24"/>
+          <w:lang w:val="en-US"/>
         </w:rPr>
       </w:pPr>
     </w:p>
@@ -18219,7 +18791,7 @@
         </w:numPr>
         <w:jc w:val="both"/>
         <w:rPr>
-          <w:lang w:val="es-ES"/>
+          <w:lang w:val="en-US"/>
         </w:rPr>
       </w:pPr>
     </w:p>
@@ -18231,7 +18803,7 @@
           <w:numId w:val="0"/>
         </w:numPr>
       </w:pPr>
-      <w:bookmarkStart w:id="55" w:name="_Toc138068259"/>
+      <w:bookmarkStart w:id="61" w:name="_Toc138446625"/>
       <w:r>
         <w:lastRenderedPageBreak/>
         <w:t xml:space="preserve">ANEXO </w:t>
@@ -18239,7 +18811,7 @@
       <w:r>
         <w:t>I</w:t>
       </w:r>
-      <w:bookmarkEnd w:id="55"/>
+      <w:bookmarkEnd w:id="61"/>
     </w:p>
     <w:p>
       <w:pPr>
@@ -18315,10 +18887,13 @@
         <w:t>Metamask contiene una serie de métodos deprecados,</w:t>
       </w:r>
       <w:r>
-        <w:t xml:space="preserve"> los cuales se han documentado también y </w:t>
-      </w:r>
-      <w:r>
-        <w:t xml:space="preserve"> que se muestran a continuación:</w:t>
+        <w:t xml:space="preserve"> los cuales se han documentado también </w:t>
+      </w:r>
+      <w:r>
+        <w:t>y que</w:t>
+      </w:r>
+      <w:r>
+        <w:t xml:space="preserve"> se muestran a continuación:</w:t>
       </w:r>
     </w:p>
     <w:p>
@@ -18376,7 +18951,7 @@
       <w:pPr>
         <w:pStyle w:val="Descripcin"/>
       </w:pPr>
-      <w:bookmarkStart w:id="56" w:name="_Toc138068275"/>
+      <w:bookmarkStart w:id="62" w:name="_Toc138445507"/>
       <w:r>
         <w:t xml:space="preserve">Ilustración </w:t>
       </w:r>
@@ -18401,17 +18976,132 @@
       <w:r>
         <w:t>: Métodos deprecados de Metamask</w:t>
       </w:r>
-      <w:bookmarkEnd w:id="56"/>
-    </w:p>
-    <w:p>
-      <w:pPr>
-        <w:pStyle w:val="Referencias"/>
+      <w:bookmarkEnd w:id="62"/>
+    </w:p>
+    <w:p>
+      <w:pPr>
+        <w:spacing w:after="0" w:line="240" w:lineRule="auto"/>
+        <w:jc w:val="left"/>
+        <w:rPr>
+          <w:sz w:val="22"/>
+        </w:rPr>
+      </w:pPr>
+      <w:r>
+        <w:br w:type="page"/>
+      </w:r>
+    </w:p>
+    <w:p>
+      <w:pPr>
+        <w:pStyle w:val="Ttulo1"/>
         <w:numPr>
           <w:ilvl w:val="0"/>
           <w:numId w:val="0"/>
         </w:numPr>
-        <w:jc w:val="both"/>
-      </w:pPr>
+      </w:pPr>
+      <w:bookmarkStart w:id="63" w:name="_Toc138446626"/>
+      <w:r>
+        <w:lastRenderedPageBreak/>
+        <w:t>ANEXO</w:t>
+      </w:r>
+      <w:r>
+        <w:t xml:space="preserve"> II</w:t>
+      </w:r>
+      <w:bookmarkEnd w:id="63"/>
+    </w:p>
+    <w:p>
+      <w:r>
+        <w:t>En este anexo se contiene todo lo referente a la recopilación de datos masiva para la obtención de resultados. Durante el proyecto ya se ha citado como con un s</w:t>
+      </w:r>
+      <w:r>
+        <w:t>cript se ha recopilado datos de ciertos repositorios de Dapps y se analizaba la presencia de los distintos métodos de firma y sus líneas. Esta forma de obtención de los datos es mucho mejor que la manual, pero sigue siendo insuficiente para tener un resultado representativo.</w:t>
+      </w:r>
+    </w:p>
+    <w:p>
+      <w:r>
+        <w:t>Gracias a este método de extracción masiva</w:t>
+      </w:r>
+      <w:r>
+        <w:t xml:space="preserve"> y a partir del buscador de Github, se pueden obtener miles de repositorios. Primero, desde el buscador de Github, se puede </w:t>
+      </w:r>
+      <w:r>
+        <w:t xml:space="preserve">encontrar todos los repositorios relacionados con DApps </w:t>
+      </w:r>
+      <w:r>
+        <w:t xml:space="preserve">y Ethereum </w:t>
+      </w:r>
+      <w:r>
+        <w:t>y filtrar por el lenguaje JavaScript []</w:t>
+      </w:r>
+      <w:r>
+        <w:t xml:space="preserve">. Una vez </w:t>
+      </w:r>
+      <w:r>
+        <w:t>está</w:t>
+      </w:r>
+      <w:r>
+        <w:t xml:space="preserve"> la</w:t>
+      </w:r>
+      <w:r>
+        <w:t xml:space="preserve"> búsqueda de repositorios se ha realizado, se procederá al análisis de estos.</w:t>
+      </w:r>
+    </w:p>
+    <w:p>
+      <w:r>
+        <w:t xml:space="preserve">Para ello, se han creado una serie de </w:t>
+      </w:r>
+      <w:r>
+        <w:t>scripts de tipo Shell en los que, utilizando la API de Github, se obtiene todo lo deseado. El primer script es</w:t>
+      </w:r>
+      <w:r>
+        <w:t xml:space="preserve"> </w:t>
+      </w:r>
+      <w:r>
+        <w:rPr>
+          <w:i/>
+          <w:iCs/>
+        </w:rPr>
+        <w:t>searchRepo.sh</w:t>
+      </w:r>
+      <w:r>
+        <w:t xml:space="preserve"> []. Este archivo es el que contiene toda la lógica que involucra la API de Github y la obtención de los repositorios de </w:t>
+      </w:r>
+      <w:r>
+        <w:t xml:space="preserve">la lista deseada con los filtros aplicados. Una vez esta lista de repositorios han sido obtenidos de la lista, se procede a ejecutar el script </w:t>
+      </w:r>
+      <w:r>
+        <w:rPr>
+          <w:i/>
+          <w:iCs/>
+        </w:rPr>
+        <w:t>finder</w:t>
+      </w:r>
+      <w:r>
+        <w:rPr>
+          <w:i/>
+          <w:iCs/>
+        </w:rPr>
+        <w:t>Githu.sh</w:t>
+      </w:r>
+      <w:r>
+        <w:t xml:space="preserve"> []. Este archivo es el encargado de encontrar, dentro de dichos repositorios, la presencia de una cadena de caracteres. En este caso, se aplicará para buscar los métodos de firma ya citados durante anteriormente en el apartado de firmas. Por último, es muy importante que estos datos no estén sesgados y, para ello, se realiza una limpieza de estos para que no se contengan duplicados de los repositorios analizados manualmente. Toda esta lógica está contenida en el script </w:t>
+      </w:r>
+      <w:r>
+        <w:rPr>
+          <w:i/>
+          <w:iCs/>
+        </w:rPr>
+        <w:t>merge</w:t>
+      </w:r>
+      <w:r>
+        <w:rPr>
+          <w:i/>
+          <w:iCs/>
+        </w:rPr>
+        <w:t xml:space="preserve">File.sh </w:t>
+      </w:r>
+      <w:r>
+        <w:t>[].</w:t>
+      </w:r>
     </w:p>
     <w:sectPr>
       <w:headerReference w:type="default" r:id="rId86"/>
@@ -19037,12 +19727,9 @@
     </w:r>
     <w:r>
       <w:rPr>
-        <w:b/>
-        <w:bCs/>
         <w:i/>
         <w:smallCaps/>
         <w:noProof/>
-        <w:lang w:val="en-US"/>
       </w:rPr>
       <w:t>Bibliografía</w:t>
     </w:r>

</xml_diff>

<commit_message>
update of python scripts that is finally working
</commit_message>
<xml_diff>
--- a/Files/TFM Oleo Blanco, Miguel.docx
+++ b/Files/TFM Oleo Blanco, Miguel.docx
@@ -17606,6 +17606,1045 @@
       <w:r>
         <w:t xml:space="preserve"> detectados en esta fase, son provocados por que no se han importado la carpeta del main del código de CodeQL y por la instalaci</w:t>
       </w:r>
+      <w:r>
+        <w:t>ón del archivo VSIX.</w:t>
+      </w:r>
+    </w:p>
+    <w:p>
+      <w:pPr>
+        <w:pStyle w:val="Ttulo3"/>
+      </w:pPr>
+      <w:r>
+        <w:t>Detección de vulnerabilidades</w:t>
+      </w:r>
+    </w:p>
+    <w:p>
+      <w:r>
+        <w:t>En esta sección se van a citar todas las vulnerabilidades estudiadas</w:t>
+      </w:r>
+      <w:r>
+        <w:t xml:space="preserve">. Para la detección de todas estas vulnerabilidades se ha empleado </w:t>
+      </w:r>
+      <w:r>
+        <w:t>CodeQ</w:t>
+      </w:r>
+      <w:r>
+        <w:t>L</w:t>
+      </w:r>
+      <w:r>
+        <w:t xml:space="preserve"> y sus peticiones para encontrar dich</w:t>
+      </w:r>
+      <w:r>
+        <w:t>os fallos y determinar la seguridad de las aplicaciones.</w:t>
+      </w:r>
+    </w:p>
+    <w:p>
+      <w:r>
+        <w:lastRenderedPageBreak/>
+        <w:t xml:space="preserve">En esta sección sólo se comentará el proceso de la detección y el código empleado para ello. Posteriormente, se implementará todo el conocimiento que nos proporcionan estas peticiones, con una herramienta, que automatice todo el proceso. El punto diferencial del proyecto es dicha herramienta que, dato un repositorio o una aplicación descentralizada, </w:t>
+      </w:r>
+      <w:r>
+        <w:t>ofrezca datos sobre la seguridad de esta. De esta forma, el usuario puede determinar antes del uso de la aplicación, su seguridad.</w:t>
+      </w:r>
+    </w:p>
+    <w:p>
+      <w:pPr>
+        <w:pStyle w:val="Ttulo4"/>
+        <w:rPr>
+          <w:lang w:val="en-US"/>
+        </w:rPr>
+      </w:pPr>
+      <w:r>
+        <w:rPr>
+          <w:lang w:val="en-US"/>
+        </w:rPr>
+        <w:t>Detección eth_sign</w:t>
+      </w:r>
+      <w:r>
+        <w:rPr>
+          <w:lang w:val="en-US"/>
+        </w:rPr>
+        <w:t>,</w:t>
+      </w:r>
+      <w:r>
+        <w:rPr>
+          <w:lang w:val="en-US"/>
+        </w:rPr>
+        <w:t xml:space="preserve"> personal_sign</w:t>
+      </w:r>
+      <w:r>
+        <w:rPr>
+          <w:lang w:val="en-US"/>
+        </w:rPr>
+        <w:t>y eth_signTyp</w:t>
+      </w:r>
+      <w:r>
+        <w:rPr>
+          <w:lang w:val="en-US"/>
+        </w:rPr>
+        <w:t>edData</w:t>
+      </w:r>
+    </w:p>
+    <w:p>
+      <w:r>
+        <w:t>Como ya se citó en el apartado de métodos de firma, estos dos métodos son inseguros. Esto se debe a que no ofrecen al usuario un texto legible para la firma o que no emplean distintas curvas elípticas según el dominio, para crear distintas claves.</w:t>
+      </w:r>
+      <w:r>
+        <w:t xml:space="preserve"> En cuanto a </w:t>
+      </w:r>
+      <w:r>
+        <w:rPr>
+          <w:i/>
+          <w:iCs/>
+        </w:rPr>
+        <w:t>eth_signTypedData</w:t>
+      </w:r>
+      <w:r>
+        <w:t xml:space="preserve">, la única versión que puede llegar a ser </w:t>
+      </w:r>
+      <w:r>
+        <w:t xml:space="preserve">segura es la versión 4. Por ello, también se </w:t>
+      </w:r>
+      <w:r>
+        <w:t>detectarán</w:t>
+      </w:r>
+      <w:r>
+        <w:t xml:space="preserve"> las versiones 1 y 3 como inseguras.</w:t>
+      </w:r>
+      <w:r>
+        <w:t xml:space="preserve"> Debido a esto, la propia presencia de est</w:t>
+      </w:r>
+      <w:r>
+        <w:t>os métodos ya son una vulnerabilidad para el usuario.</w:t>
+      </w:r>
+    </w:p>
+    <w:p>
+      <w:r>
+        <w:t xml:space="preserve">Para detectar estos métodos, se procederá a </w:t>
+      </w:r>
+      <w:r>
+        <w:t>programar una petición de CodeQL que encuentre dichos métodos y nos aporte información sobre la seguridad.</w:t>
+      </w:r>
+      <w:r>
+        <w:t xml:space="preserve"> Para ello</w:t>
+      </w:r>
+      <w:r>
+        <w:t xml:space="preserve">, empleando el tipo Expr (expresión), podemos detectar si hay alguna expresión en el repositorio estudiado que contenga </w:t>
+      </w:r>
+      <w:r>
+        <w:t xml:space="preserve">el texto con el nombre de los métodos que se estudian. </w:t>
+      </w:r>
+      <w:r>
+        <w:t>Para las pruebas, también se ha añadido la condición que permite limitar la búsqueda a un archivo en concreto</w:t>
+      </w:r>
+      <w:r>
+        <w:t xml:space="preserve"> (en este caso, al que contiene la lógica y las llamadas de dichos métodos)</w:t>
+      </w:r>
+      <w:r>
+        <w:t>. En caso de querer que este estudio se realice en toda la base de datos, esta línea debe de ser comentada o eliminada.</w:t>
+      </w:r>
+    </w:p>
+    <w:p>
+      <w:pPr>
+        <w:pStyle w:val="CdigoFuente"/>
+        <w:rPr>
+          <w:lang w:val="en-US"/>
+        </w:rPr>
+      </w:pPr>
+      <w:r>
+        <w:rPr>
+          <w:lang w:val="en-US"/>
+        </w:rPr>
+        <w:t>/**</w:t>
+      </w:r>
+    </w:p>
+    <w:p>
+      <w:pPr>
+        <w:pStyle w:val="CdigoFuente"/>
+        <w:rPr>
+          <w:lang w:val="en-US"/>
+        </w:rPr>
+      </w:pPr>
+      <w:r>
+        <w:rPr>
+          <w:lang w:val="en-US"/>
+        </w:rPr>
+        <w:t xml:space="preserve"> * @name signing_functions.ql</w:t>
+      </w:r>
+    </w:p>
+    <w:p>
+      <w:pPr>
+        <w:pStyle w:val="CdigoFuente"/>
+        <w:rPr>
+          <w:lang w:val="en-US"/>
+        </w:rPr>
+      </w:pPr>
+      <w:r>
+        <w:rPr>
+          <w:lang w:val="en-US"/>
+        </w:rPr>
+        <w:t xml:space="preserve"> * @kind expresion has string value</w:t>
+      </w:r>
+    </w:p>
+    <w:p>
+      <w:pPr>
+        <w:pStyle w:val="CdigoFuente"/>
+        <w:rPr>
+          <w:lang w:val="en-US"/>
+        </w:rPr>
+      </w:pPr>
+      <w:r>
+        <w:rPr>
+          <w:lang w:val="en-US"/>
+        </w:rPr>
+        <w:t xml:space="preserve"> * @description Find all signing methods and their functions</w:t>
+      </w:r>
+    </w:p>
+    <w:p>
+      <w:pPr>
+        <w:pStyle w:val="CdigoFuente"/>
+        <w:rPr>
+          <w:lang w:val="en-US"/>
+        </w:rPr>
+      </w:pPr>
+      <w:r>
+        <w:rPr>
+          <w:lang w:val="en-US"/>
+        </w:rPr>
+        <w:t xml:space="preserve"> </w:t>
+      </w:r>
+      <w:r>
+        <w:rPr>
+          <w:lang w:val="en-US"/>
+        </w:rPr>
+        <w:t>* @id javascript/signing_functions</w:t>
+      </w:r>
+    </w:p>
+    <w:p>
+      <w:pPr>
+        <w:pStyle w:val="CdigoFuente"/>
+        <w:rPr>
+          <w:lang w:val="en-US"/>
+        </w:rPr>
+      </w:pPr>
+      <w:r>
+        <w:rPr>
+          <w:lang w:val="en-US"/>
+        </w:rPr>
+        <w:t xml:space="preserve"> </w:t>
+      </w:r>
+      <w:r>
+        <w:rPr>
+          <w:lang w:val="en-US"/>
+        </w:rPr>
+        <w:t>*/</w:t>
+      </w:r>
+    </w:p>
+    <w:p>
+      <w:pPr>
+        <w:pStyle w:val="CdigoFuente"/>
+        <w:rPr>
+          <w:lang w:val="en-US"/>
+        </w:rPr>
+      </w:pPr>
+      <w:r>
+        <w:rPr>
+          <w:lang w:val="en-US"/>
+        </w:rPr>
+        <w:t>import javascript</w:t>
+      </w:r>
+    </w:p>
+    <w:p>
+      <w:pPr>
+        <w:pStyle w:val="CdigoFuente"/>
+        <w:rPr>
+          <w:lang w:val="en-US"/>
+        </w:rPr>
+      </w:pPr>
+    </w:p>
+    <w:p>
+      <w:pPr>
+        <w:pStyle w:val="CdigoFuente"/>
+        <w:rPr>
+          <w:lang w:val="en-US"/>
+        </w:rPr>
+      </w:pPr>
+    </w:p>
+    <w:p>
+      <w:pPr>
+        <w:pStyle w:val="CdigoFuente"/>
+        <w:rPr>
+          <w:lang w:val="en-US"/>
+        </w:rPr>
+      </w:pPr>
+      <w:r>
+        <w:rPr>
+          <w:lang w:val="en-US"/>
+        </w:rPr>
+        <w:t>from Expr e</w:t>
+      </w:r>
+    </w:p>
+    <w:p>
+      <w:pPr>
+        <w:pStyle w:val="CdigoFuente"/>
+        <w:rPr>
+          <w:lang w:val="en-US"/>
+        </w:rPr>
+      </w:pPr>
+      <w:r>
+        <w:rPr>
+          <w:lang w:val="en-US"/>
+        </w:rPr>
+        <w:t>where  e.getFile().getAbsolutePath() = "C:/Users/oleob/Downloads/test-dapp-main/src/index.js" // Replace with your path or delete to search in all dabatase</w:t>
+      </w:r>
+    </w:p>
+    <w:p>
+      <w:pPr>
+        <w:pStyle w:val="CdigoFuente"/>
+        <w:rPr>
+          <w:lang w:val="en-US"/>
+        </w:rPr>
+      </w:pPr>
+      <w:r>
+        <w:rPr>
+          <w:lang w:val="en-US"/>
+        </w:rPr>
+        <w:lastRenderedPageBreak/>
+        <w:t>and (e.mayHaveStringValue("eth_signTypedData")</w:t>
+      </w:r>
+    </w:p>
+    <w:p>
+      <w:pPr>
+        <w:pStyle w:val="CdigoFuente"/>
+        <w:rPr>
+          <w:lang w:val="en-US"/>
+        </w:rPr>
+      </w:pPr>
+      <w:r>
+        <w:rPr>
+          <w:lang w:val="en-US"/>
+        </w:rPr>
+        <w:t>or e.mayHaveStringValue("eth_signTypedData_v3")</w:t>
+      </w:r>
+    </w:p>
+    <w:p>
+      <w:pPr>
+        <w:pStyle w:val="CdigoFuente"/>
+        <w:rPr>
+          <w:lang w:val="en-US"/>
+        </w:rPr>
+      </w:pPr>
+      <w:r>
+        <w:rPr>
+          <w:lang w:val="en-US"/>
+        </w:rPr>
+        <w:t>or e.mayHaveStringValue("eth_sign")</w:t>
+      </w:r>
+    </w:p>
+    <w:p>
+      <w:pPr>
+        <w:pStyle w:val="CdigoFuente"/>
+        <w:rPr>
+          <w:lang w:val="en-US"/>
+        </w:rPr>
+      </w:pPr>
+      <w:r>
+        <w:rPr>
+          <w:lang w:val="en-US"/>
+        </w:rPr>
+        <w:t>or e.mayHaveStringValue("personal_sign")</w:t>
+      </w:r>
+    </w:p>
+    <w:p>
+      <w:pPr>
+        <w:pStyle w:val="CdigoFuente"/>
+        <w:rPr>
+          <w:lang w:val="en-US"/>
+        </w:rPr>
+      </w:pPr>
+      <w:r>
+        <w:rPr>
+          <w:lang w:val="en-US"/>
+        </w:rPr>
+        <w:t>)</w:t>
+      </w:r>
+    </w:p>
+    <w:p>
+      <w:pPr>
+        <w:pStyle w:val="CdigoFuente"/>
+        <w:rPr>
+          <w:lang w:val="en-US"/>
+        </w:rPr>
+      </w:pPr>
+      <w:r>
+        <w:rPr>
+          <w:lang w:val="en-US"/>
+        </w:rPr>
+        <w:t>select e as signing_methodes, e.getEnclosingFunction().getName() as function_name, e.getEnclosingFunction() as function, e.getEnclosingFunction().getLocation().getStartLine()</w:t>
+      </w:r>
+    </w:p>
+    <w:p>
+      <w:pPr>
+        <w:rPr>
+          <w:lang w:val="en-US"/>
+        </w:rPr>
+      </w:pPr>
+    </w:p>
+    <w:p>
+      <w:pPr>
+        <w:rPr>
+          <w:lang w:val="es-ES"/>
+        </w:rPr>
+      </w:pPr>
+      <w:r>
+        <w:rPr>
+          <w:lang w:val="es-ES"/>
+        </w:rPr>
+        <w:t>Al ser este el p</w:t>
+      </w:r>
+      <w:r>
+        <w:rPr>
+          <w:lang w:val="es-ES"/>
+        </w:rPr>
+        <w:t xml:space="preserve">rimer </w:t>
+      </w:r>
+      <w:r>
+        <w:rPr>
+          <w:lang w:val="es-ES"/>
+        </w:rPr>
+        <w:t xml:space="preserve">código ql que se muestra, se explicará en detalle su funcionamiento (posteriormente, no se comentará cada código en detalle, ya que las estructuras y lógicas son las mismas). El código empieza con una serie de metadatos, los cuales son opcionales. Estos metadatos contienen una serie de identificadores, precedidos por el símbolo @. Los indentificadores usados son: </w:t>
+      </w:r>
+      <w:r>
+        <w:rPr>
+          <w:i/>
+          <w:iCs/>
+          <w:lang w:val="es-ES"/>
+        </w:rPr>
+        <w:t>id</w:t>
+      </w:r>
+      <w:r>
+        <w:rPr>
+          <w:lang w:val="es-ES"/>
+        </w:rPr>
+        <w:t>, especificando el nombre del archivo;</w:t>
+      </w:r>
+      <w:r>
+        <w:rPr>
+          <w:lang w:val="es-ES"/>
+        </w:rPr>
+        <w:t xml:space="preserve"> </w:t>
+      </w:r>
+      <w:r>
+        <w:rPr>
+          <w:i/>
+          <w:iCs/>
+          <w:lang w:val="es-ES"/>
+        </w:rPr>
+        <w:t>kind</w:t>
+      </w:r>
+      <w:r>
+        <w:rPr>
+          <w:lang w:val="es-ES"/>
+        </w:rPr>
+        <w:t xml:space="preserve"> que especifica el tipo de petición que se realiza; </w:t>
+      </w:r>
+      <w:r>
+        <w:rPr>
+          <w:i/>
+          <w:iCs/>
+          <w:lang w:val="es-ES"/>
+        </w:rPr>
+        <w:t>description</w:t>
+      </w:r>
+      <w:r>
+        <w:rPr>
+          <w:lang w:val="es-ES"/>
+        </w:rPr>
+        <w:t>, que es una breve descripción en texto del funcionamiento del archivo</w:t>
+      </w:r>
+      <w:r>
+        <w:rPr>
+          <w:lang w:val="es-ES"/>
+        </w:rPr>
+        <w:t xml:space="preserve">; </w:t>
+      </w:r>
+      <w:r>
+        <w:rPr>
+          <w:i/>
+          <w:iCs/>
+          <w:lang w:val="es-ES"/>
+        </w:rPr>
+        <w:t>id</w:t>
+      </w:r>
+      <w:r>
+        <w:rPr>
+          <w:lang w:val="es-ES"/>
+        </w:rPr>
+        <w:t>, que es un identificador único que permite a ql buscar rápidamente este archivo.</w:t>
+      </w:r>
+    </w:p>
+    <w:p>
+      <w:pPr>
+        <w:rPr>
+          <w:lang w:val="es-ES"/>
+        </w:rPr>
+      </w:pPr>
+      <w:r>
+        <w:rPr>
+          <w:lang w:val="es-ES"/>
+        </w:rPr>
+        <w:t>Posteriormente se importa el módulo de javascript, ya que se trata de una base de datos donde la lógica esta programada en javascript. Este módulo también se emplea para archivos typescript.</w:t>
+      </w:r>
+      <w:r>
+        <w:rPr>
+          <w:lang w:val="es-ES"/>
+        </w:rPr>
+        <w:t xml:space="preserve"> El siguiente paso es </w:t>
+      </w:r>
+      <w:r>
+        <w:rPr>
+          <w:i/>
+          <w:iCs/>
+          <w:lang w:val="es-ES"/>
+        </w:rPr>
+        <w:t>from</w:t>
+      </w:r>
+      <w:r>
+        <w:rPr>
+          <w:lang w:val="es-ES"/>
+        </w:rPr>
+        <w:t>, donde se crea una variable de tipo Expr (expresión) y se le asigna el nombre e.</w:t>
+      </w:r>
+      <w:r>
+        <w:rPr>
+          <w:lang w:val="es-ES"/>
+        </w:rPr>
+        <w:t xml:space="preserve"> Posteriormente viene </w:t>
+      </w:r>
+      <w:r>
+        <w:rPr>
+          <w:lang w:val="es-ES"/>
+        </w:rPr>
+        <w:t xml:space="preserve">el </w:t>
+      </w:r>
+      <w:r>
+        <w:rPr>
+          <w:i/>
+          <w:iCs/>
+          <w:lang w:val="es-ES"/>
+        </w:rPr>
+        <w:t>where</w:t>
+      </w:r>
+      <w:r>
+        <w:rPr>
+          <w:lang w:val="es-ES"/>
+        </w:rPr>
+        <w:t>, que es donde se establecen todas las restricciones que se desean en la petición para que la salida sea la deseada. Dentro de esta sección, se limita el archivo donde se realiza la búsqueda (como ya se ha comentado)</w:t>
+      </w:r>
+      <w:r>
+        <w:rPr>
+          <w:lang w:val="es-ES"/>
+        </w:rPr>
+        <w:t xml:space="preserve">, y se busca que tenga el contenido deseado. En esta sección es muy útil el uso de operadores lógicos para concatenar </w:t>
+      </w:r>
+      <w:r>
+        <w:rPr>
+          <w:lang w:val="es-ES"/>
+        </w:rPr>
+        <w:t>restricciones.</w:t>
+      </w:r>
+    </w:p>
+    <w:p>
+      <w:pPr>
+        <w:rPr>
+          <w:lang w:val="es-ES"/>
+        </w:rPr>
+      </w:pPr>
+      <w:r>
+        <w:rPr>
+          <w:lang w:val="es-ES"/>
+        </w:rPr>
+        <w:t xml:space="preserve">Por último, con </w:t>
+      </w:r>
+      <w:r>
+        <w:rPr>
+          <w:i/>
+          <w:iCs/>
+          <w:lang w:val="es-ES"/>
+        </w:rPr>
+        <w:t>select</w:t>
+      </w:r>
+      <w:r>
+        <w:rPr>
+          <w:lang w:val="es-ES"/>
+        </w:rPr>
+        <w:t xml:space="preserve">, se establece toda la información que se muestra al usuario en el formato de salida. En esta sección también se pueden aplicar métodos sobre las variables, ya que con esto se consigue una salida en el formato deseado. Para devolver más de una unidad de información, se separa con comas, siendo cada </w:t>
+      </w:r>
+      <w:r>
+        <w:rPr>
+          <w:lang w:val="es-ES"/>
+        </w:rPr>
+        <w:t>expresión entre comas, una columna de la salida.</w:t>
+      </w:r>
+    </w:p>
+    <w:p>
+      <w:pPr>
+        <w:rPr>
+          <w:lang w:val="es-ES"/>
+        </w:rPr>
+      </w:pPr>
+      <w:r>
+        <w:rPr>
+          <w:lang w:val="es-ES"/>
+        </w:rPr>
+        <w:lastRenderedPageBreak/>
+        <w:t xml:space="preserve">Esta salida, tiene forma de tabla, con tantas columnas como </w:t>
+      </w:r>
+      <w:r>
+        <w:rPr>
+          <w:i/>
+          <w:iCs/>
+          <w:lang w:val="es-ES"/>
+        </w:rPr>
+        <w:t>outputs</w:t>
+      </w:r>
+      <w:r>
+        <w:rPr>
+          <w:lang w:val="es-ES"/>
+        </w:rPr>
+        <w:t xml:space="preserve"> se han establecido en la sección de </w:t>
+      </w:r>
+      <w:r>
+        <w:rPr>
+          <w:i/>
+          <w:iCs/>
+          <w:lang w:val="es-ES"/>
+        </w:rPr>
+        <w:t>select</w:t>
+      </w:r>
+      <w:r>
+        <w:rPr>
+          <w:lang w:val="es-ES"/>
+        </w:rPr>
+        <w:t xml:space="preserve">, y tantas filas como resultados que hayan cumplido con las condiciones del </w:t>
+      </w:r>
+      <w:r>
+        <w:rPr>
+          <w:i/>
+          <w:iCs/>
+          <w:lang w:val="es-ES"/>
+        </w:rPr>
+        <w:t>where</w:t>
+      </w:r>
+      <w:r>
+        <w:rPr>
+          <w:lang w:val="es-ES"/>
+        </w:rPr>
+        <w:t>.</w:t>
+      </w:r>
+      <w:r>
+        <w:rPr>
+          <w:lang w:val="es-ES"/>
+        </w:rPr>
+        <w:t xml:space="preserve"> Este código puede ser encontrado en el repositorio de Github creado para este proyecto, en el archivo</w:t>
+      </w:r>
+      <w:r>
+        <w:rPr>
+          <w:lang w:val="es-ES"/>
+        </w:rPr>
+        <w:t xml:space="preserve"> </w:t>
+      </w:r>
+      <w:r>
+        <w:rPr>
+          <w:i/>
+          <w:iCs/>
+          <w:lang w:val="es-ES"/>
+        </w:rPr>
+        <w:t>signing_functions.ql</w:t>
+      </w:r>
+      <w:r>
+        <w:rPr>
+          <w:lang w:val="es-ES"/>
+        </w:rPr>
+        <w:t xml:space="preserve"> [32].</w:t>
+      </w:r>
+    </w:p>
+    <w:p>
+      <w:pPr>
+        <w:keepNext/>
+      </w:pPr>
+      <w:r>
+        <w:rPr>
+          <w:noProof/>
+          <w:lang w:val="es-ES"/>
+        </w:rPr>
+        <w:drawing>
+          <wp:inline distT="0" distB="0" distL="0" distR="0" wp14:anchorId="790A1197" wp14:editId="13C03FD5">
+            <wp:extent cx="5579745" cy="765810"/>
+            <wp:effectExtent l="0" t="0" r="1905" b="0"/>
+            <wp:docPr id="1649007146" name="Imagen 1" descr="Captura de pantalla de computadora&#10;&#10;Descripción generada automáticamente"/>
+            <wp:cNvGraphicFramePr>
+              <a:graphicFrameLocks xmlns:a="http://schemas.openxmlformats.org/drawingml/2006/main" noChangeAspect="1"/>
+            </wp:cNvGraphicFramePr>
+            <a:graphic xmlns:a="http://schemas.openxmlformats.org/drawingml/2006/main">
+              <a:graphicData uri="http://schemas.openxmlformats.org/drawingml/2006/picture">
+                <pic:pic xmlns:pic="http://schemas.openxmlformats.org/drawingml/2006/picture">
+                  <pic:nvPicPr>
+                    <pic:cNvPr id="1649007146" name="Imagen 1" descr="Captura de pantalla de computadora&#10;&#10;Descripción generada automáticamente"/>
+                    <pic:cNvPicPr/>
+                  </pic:nvPicPr>
+                  <pic:blipFill>
+                    <a:blip r:embed="rId54"/>
+                    <a:stretch>
+                      <a:fillRect/>
+                    </a:stretch>
+                  </pic:blipFill>
+                  <pic:spPr>
+                    <a:xfrm>
+                      <a:off x="0" y="0"/>
+                      <a:ext cx="5579745" cy="765810"/>
+                    </a:xfrm>
+                    <a:prstGeom prst="rect">
+                      <a:avLst/>
+                    </a:prstGeom>
+                  </pic:spPr>
+                </pic:pic>
+              </a:graphicData>
+            </a:graphic>
+          </wp:inline>
+        </w:drawing>
+      </w:r>
+    </w:p>
+    <w:p>
+      <w:pPr>
+        <w:pStyle w:val="Descripcin"/>
+        <w:rPr>
+          <w:lang w:val="es-ES"/>
+        </w:rPr>
+      </w:pPr>
+      <w:r>
+        <w:t xml:space="preserve">Ilustración </w:t>
+      </w:r>
+      <w:r>
+        <w:fldChar w:fldCharType="begin"/>
+      </w:r>
+      <w:r>
+        <w:instrText xml:space="preserve"> SEQ Ilustración \* ARABIC </w:instrText>
+      </w:r>
+      <w:r>
+        <w:fldChar w:fldCharType="separate"/>
+      </w:r>
+      <w:r>
+        <w:rPr>
+          <w:noProof/>
+        </w:rPr>
+        <w:t>19</w:t>
+      </w:r>
+      <w:r>
+        <w:fldChar w:fldCharType="end"/>
+      </w:r>
+      <w:r>
+        <w:t xml:space="preserve">: Ejemplo de detección de </w:t>
+      </w:r>
+      <w:r>
+        <w:t>métodos vulnerables</w:t>
+      </w:r>
+      <w:r>
+        <w:t xml:space="preserve"> [32]</w:t>
+      </w:r>
+    </w:p>
+    <w:p>
+      <w:pPr>
+        <w:pStyle w:val="Ttulo4"/>
+        <w:rPr>
+          <w:lang w:val="es-ES"/>
+        </w:rPr>
+      </w:pPr>
+      <w:r>
+        <w:rPr>
+          <w:lang w:val="es-ES"/>
+        </w:rPr>
+        <w:t>Detección de código no ejecutable</w:t>
+      </w:r>
+    </w:p>
+    <w:p>
+      <w:pPr>
+        <w:rPr>
+          <w:lang w:val="es-ES"/>
+        </w:rPr>
+      </w:pPr>
+      <w:r>
+        <w:rPr>
+          <w:lang w:val="es-ES"/>
+        </w:rPr>
+        <w:t>Un fallo muy común a la hora de crear una aplicación es añadir líneas de código que realmente son imposibles de ejecutar</w:t>
+      </w:r>
+      <w:r>
+        <w:rPr>
+          <w:lang w:val="es-ES"/>
+        </w:rPr>
+        <w:t xml:space="preserve">. Un ejemplo muy sencillo de </w:t>
+      </w:r>
+      <w:r>
+        <w:rPr>
+          <w:lang w:val="es-ES"/>
+        </w:rPr>
+        <w:t>esto</w:t>
+      </w:r>
+      <w:r>
+        <w:rPr>
+          <w:lang w:val="es-ES"/>
+        </w:rPr>
+        <w:t xml:space="preserve"> </w:t>
+      </w:r>
+      <w:r>
+        <w:rPr>
+          <w:lang w:val="es-ES"/>
+        </w:rPr>
+        <w:t>sería</w:t>
+      </w:r>
+      <w:r>
+        <w:rPr>
+          <w:lang w:val="es-ES"/>
+        </w:rPr>
+        <w:t xml:space="preserve"> un if con un true y un else. Como el if siempre es cierto, la condición falsa nunca se ejecutaría. Este es un ejemplo muy básico, pero en el mundo real</w:t>
+      </w:r>
+      <w:r>
+        <w:rPr>
+          <w:lang w:val="es-ES"/>
+        </w:rPr>
+        <w:t xml:space="preserve"> de los programadores, estas cosas ocurren a mayor escala. </w:t>
+      </w:r>
+    </w:p>
+    <w:p>
+      <w:pPr>
+        <w:rPr>
+          <w:lang w:val="es-ES"/>
+        </w:rPr>
+      </w:pPr>
+      <w:r>
+        <w:rPr>
+          <w:lang w:val="es-ES"/>
+        </w:rPr>
+        <w:t xml:space="preserve">Para comprobar esto, se suele realizar un </w:t>
+      </w:r>
+      <w:r>
+        <w:rPr>
+          <w:lang w:val="es-ES"/>
+        </w:rPr>
+        <w:t xml:space="preserve">grafo de control de flujo o, más comúnmente conocido como, </w:t>
+      </w:r>
+      <w:r>
+        <w:rPr>
+          <w:i/>
+          <w:iCs/>
+          <w:lang w:val="es-ES"/>
+        </w:rPr>
+        <w:t>control-flow graph</w:t>
+      </w:r>
+      <w:r>
+        <w:rPr>
+          <w:lang w:val="es-ES"/>
+        </w:rPr>
+        <w:t xml:space="preserve"> o CFG.</w:t>
+      </w:r>
+      <w:r>
+        <w:rPr>
+          <w:lang w:val="es-ES"/>
+        </w:rPr>
+        <w:t xml:space="preserve"> Con CodeQL, se puede crear el grafo entero y ver los caminos posibles de ejecución del código. Esto es muy complejo hasta para un ordenador, por lo que solo permite ejecutar estos caminos si son menos de 4</w:t>
+      </w:r>
+      <w:r>
+        <w:rPr>
+          <w:lang w:val="es-ES"/>
+        </w:rPr>
+        <w:t xml:space="preserve"> los resultantes.</w:t>
+      </w:r>
+      <w:r>
+        <w:rPr>
+          <w:lang w:val="es-ES"/>
+        </w:rPr>
+        <w:t xml:space="preserve"> Debido a esto, en vez de conseguir todos los caminos posibles, la herramienta nos proporciona todas las líneas de código que no son alcanzables en las ejecuciones</w:t>
+      </w:r>
+      <w:r>
+        <w:rPr>
+          <w:lang w:val="es-ES"/>
+        </w:rPr>
+        <w:t>.</w:t>
+      </w:r>
+    </w:p>
+    <w:p>
+      <w:pPr>
+        <w:rPr>
+          <w:lang w:val="es-ES"/>
+        </w:rPr>
+      </w:pPr>
+      <w:r>
+        <w:rPr>
+          <w:lang w:val="es-ES"/>
+        </w:rPr>
+        <w:t>Es muy importante hacer hincapié en que, las líneas de código no ejecutables no son ningún tipo de vulnerabilidad en s</w:t>
+      </w:r>
+      <w:r>
+        <w:rPr>
+          <w:lang w:val="es-ES"/>
+        </w:rPr>
+        <w:t>í</w:t>
+      </w:r>
+      <w:r>
+        <w:rPr>
+          <w:lang w:val="es-ES"/>
+        </w:rPr>
+        <w:t>, pero esto certifica que, en desarrollo, producción y postproducción, no se han establecido unos mínimos de calidad y auditoría del código. De cara al usuario, todos prefieren usar una aplicación a la que se le han hecho una serie de test, análisis y auditorías tanto de producción como de seguridad.</w:t>
+      </w:r>
+    </w:p>
+    <w:p>
+      <w:pPr>
+        <w:rPr>
+          <w:lang w:val="es-ES"/>
+        </w:rPr>
+      </w:pPr>
+      <w:r>
+        <w:rPr>
+          <w:lang w:val="es-ES"/>
+        </w:rPr>
+        <w:lastRenderedPageBreak/>
+        <w:t>Debido a esto, es muy probable que, como no han realizado las pruebas pertinentes, haya otros fallos que no se hayan detectado y que suponga una vulnerabilidad. Por ello, si se detectan líneas de código no ejecutables, también se reporta como vulnerabilidad. A continuación, se muestra un ejemplo de una base de datos que contiene código no ejecutable.</w:t>
+      </w:r>
+      <w:r>
+        <w:rPr>
+          <w:lang w:val="es-ES"/>
+        </w:rPr>
+        <w:t xml:space="preserve"> Este código, al igual que el anterior, busca en un archivo </w:t>
+      </w:r>
+      <w:r>
+        <w:rPr>
+          <w:lang w:val="es-ES"/>
+        </w:rPr>
+        <w:t>determinado,</w:t>
+      </w:r>
+      <w:r>
+        <w:rPr>
+          <w:lang w:val="es-ES"/>
+        </w:rPr>
+        <w:t xml:space="preserve"> pero, de cara a realizar el estudio de las aplicaciones, se ejecutará sobre toda la base de datos y, en caso de detectar líneas de código no ejecutable, se le reportará al usuario como vulnerabilidad. El código usado para el ejemplo y desarrollado para </w:t>
+      </w:r>
+      <w:r>
+        <w:rPr>
+          <w:lang w:val="es-ES"/>
+        </w:rPr>
+        <w:t xml:space="preserve">el proyecto esta contenido en el repositorio de Github como </w:t>
+      </w:r>
+      <w:r>
+        <w:rPr>
+          <w:i/>
+          <w:iCs/>
+          <w:lang w:val="es-ES"/>
+        </w:rPr>
+        <w:t>unreachable_code_file.ql</w:t>
+      </w:r>
+      <w:r>
+        <w:rPr>
+          <w:lang w:val="es-ES"/>
+        </w:rPr>
+        <w:t xml:space="preserve"> [</w:t>
+      </w:r>
+      <w:r>
+        <w:rPr>
+          <w:lang w:val="es-ES"/>
+        </w:rPr>
+        <w:t>33</w:t>
+      </w:r>
+      <w:r>
+        <w:rPr>
+          <w:lang w:val="es-ES"/>
+        </w:rPr>
+        <w:t>].</w:t>
+      </w:r>
+    </w:p>
+    <w:p>
+      <w:pPr>
+        <w:keepNext/>
+      </w:pPr>
+      <w:r>
+        <w:rPr>
+          <w:noProof/>
+          <w:lang w:val="es-ES"/>
+        </w:rPr>
+        <w:drawing>
+          <wp:inline distT="0" distB="0" distL="0" distR="0" wp14:anchorId="343DE1DD" wp14:editId="4D8392FA">
+            <wp:extent cx="5579745" cy="2242185"/>
+            <wp:effectExtent l="0" t="0" r="1905" b="5715"/>
+            <wp:docPr id="564074972" name="Imagen 1" descr="Imagen de la pantalla de un computador&#10;&#10;Descripción generada automáticamente con confianza baja"/>
+            <wp:cNvGraphicFramePr>
+              <a:graphicFrameLocks xmlns:a="http://schemas.openxmlformats.org/drawingml/2006/main" noChangeAspect="1"/>
+            </wp:cNvGraphicFramePr>
+            <a:graphic xmlns:a="http://schemas.openxmlformats.org/drawingml/2006/main">
+              <a:graphicData uri="http://schemas.openxmlformats.org/drawingml/2006/picture">
+                <pic:pic xmlns:pic="http://schemas.openxmlformats.org/drawingml/2006/picture">
+                  <pic:nvPicPr>
+                    <pic:cNvPr id="564074972" name="Imagen 1" descr="Imagen de la pantalla de un computador&#10;&#10;Descripción generada automáticamente con confianza baja"/>
+                    <pic:cNvPicPr/>
+                  </pic:nvPicPr>
+                  <pic:blipFill>
+                    <a:blip r:embed="rId55"/>
+                    <a:stretch>
+                      <a:fillRect/>
+                    </a:stretch>
+                  </pic:blipFill>
+                  <pic:spPr>
+                    <a:xfrm>
+                      <a:off x="0" y="0"/>
+                      <a:ext cx="5579745" cy="2242185"/>
+                    </a:xfrm>
+                    <a:prstGeom prst="rect">
+                      <a:avLst/>
+                    </a:prstGeom>
+                  </pic:spPr>
+                </pic:pic>
+              </a:graphicData>
+            </a:graphic>
+          </wp:inline>
+        </w:drawing>
+      </w:r>
+    </w:p>
+    <w:p>
+      <w:pPr>
+        <w:pStyle w:val="Descripcin"/>
+      </w:pPr>
+      <w:r>
+        <w:t xml:space="preserve">Ilustración </w:t>
+      </w:r>
+      <w:r>
+        <w:fldChar w:fldCharType="begin"/>
+      </w:r>
+      <w:r>
+        <w:instrText xml:space="preserve"> SEQ Ilustración \* ARABIC </w:instrText>
+      </w:r>
+      <w:r>
+        <w:fldChar w:fldCharType="separate"/>
+      </w:r>
+      <w:r>
+        <w:rPr>
+          <w:noProof/>
+        </w:rPr>
+        <w:t>20</w:t>
+      </w:r>
+      <w:r>
+        <w:fldChar w:fldCharType="end"/>
+      </w:r>
+      <w:r>
+        <w:t>: Ejemplo de detección de código</w:t>
+      </w:r>
+      <w:r>
+        <w:t xml:space="preserve"> no ejecutable [</w:t>
+      </w:r>
+      <w:r>
+        <w:t>33</w:t>
+      </w:r>
+      <w:r>
+        <w:t>].</w:t>
+      </w:r>
     </w:p>
     <w:p>
       <w:pPr>
@@ -17709,7 +18748,7 @@
         </w:rPr>
         <w:t xml:space="preserve">. </w:t>
       </w:r>
-      <w:hyperlink r:id="rId54" w:history="1">
+      <w:hyperlink r:id="rId56" w:history="1">
         <w:r>
           <w:rPr>
             <w:rStyle w:val="Hipervnculo"/>
@@ -17741,7 +18780,7 @@
       <w:r>
         <w:t xml:space="preserve">. </w:t>
       </w:r>
-      <w:hyperlink r:id="rId55" w:history="1">
+      <w:hyperlink r:id="rId57" w:history="1">
         <w:r>
           <w:rPr>
             <w:rStyle w:val="Hipervnculo"/>
@@ -17771,7 +18810,7 @@
       <w:r>
         <w:t xml:space="preserve">. </w:t>
       </w:r>
-      <w:hyperlink r:id="rId56" w:history="1">
+      <w:hyperlink r:id="rId58" w:history="1">
         <w:r>
           <w:rPr>
             <w:rStyle w:val="Hipervnculo"/>
@@ -17794,7 +18833,7 @@
         </w:rPr>
         <w:t xml:space="preserve">The crypto wallet for Defi, Web3 Dapps and NFTs | MetaMask. (s. f.-b). </w:t>
       </w:r>
-      <w:hyperlink r:id="rId57" w:history="1">
+      <w:hyperlink r:id="rId59" w:history="1">
         <w:r>
           <w:rPr>
             <w:rStyle w:val="Hipervnculo"/>
@@ -17822,7 +18861,7 @@
       <w:r>
         <w:t xml:space="preserve">. (s. f.). </w:t>
       </w:r>
-      <w:hyperlink r:id="rId58" w:history="1">
+      <w:hyperlink r:id="rId60" w:history="1">
         <w:r>
           <w:rPr>
             <w:rStyle w:val="Hipervnculo"/>
@@ -17853,7 +18892,7 @@
         </w:rPr>
         <w:t xml:space="preserve">. (s. f.-b). GitHub. </w:t>
       </w:r>
-      <w:hyperlink r:id="rId59" w:history="1">
+      <w:hyperlink r:id="rId61" w:history="1">
         <w:r>
           <w:rPr>
             <w:rStyle w:val="Hipervnculo"/>
@@ -17885,7 +18924,7 @@
         </w:rPr>
         <w:t xml:space="preserve">. (s. f.-b). Node.js. </w:t>
       </w:r>
-      <w:hyperlink r:id="rId60" w:history="1">
+      <w:hyperlink r:id="rId62" w:history="1">
         <w:r>
           <w:rPr>
             <w:rStyle w:val="Hipervnculo"/>
@@ -17916,7 +18955,7 @@
       <w:r>
         <w:t xml:space="preserve">. </w:t>
       </w:r>
-      <w:hyperlink r:id="rId61" w:history="1">
+      <w:hyperlink r:id="rId63" w:history="1">
         <w:r>
           <w:rPr>
             <w:rStyle w:val="Hipervnculo"/>
@@ -17949,7 +18988,7 @@
         </w:rPr>
         <w:t xml:space="preserve">(s. f.). DappRadar. </w:t>
       </w:r>
-      <w:hyperlink r:id="rId62" w:history="1">
+      <w:hyperlink r:id="rId64" w:history="1">
         <w:r>
           <w:rPr>
             <w:rStyle w:val="Hipervnculo"/>
@@ -17976,7 +19015,7 @@
       <w:r>
         <w:t xml:space="preserve">(s. f.). </w:t>
       </w:r>
-      <w:hyperlink r:id="rId63" w:history="1">
+      <w:hyperlink r:id="rId65" w:history="1">
         <w:r>
           <w:rPr>
             <w:rStyle w:val="Hipervnculo"/>
@@ -18007,7 +19046,7 @@
         </w:rPr>
         <w:t xml:space="preserve">. (s. f.). </w:t>
       </w:r>
-      <w:hyperlink r:id="rId64" w:history="1">
+      <w:hyperlink r:id="rId66" w:history="1">
         <w:r>
           <w:rPr>
             <w:rStyle w:val="Hipervnculo"/>
@@ -18041,7 +19080,7 @@
       <w:r>
         <w:t xml:space="preserve">Uniswap Protocol. </w:t>
       </w:r>
-      <w:hyperlink r:id="rId65" w:history="1">
+      <w:hyperlink r:id="rId67" w:history="1">
         <w:r>
           <w:rPr>
             <w:rStyle w:val="Hipervnculo"/>
@@ -18090,7 +19129,7 @@
         </w:rPr>
         <w:t xml:space="preserve">GitHub. </w:t>
       </w:r>
-      <w:hyperlink r:id="rId66" w:history="1">
+      <w:hyperlink r:id="rId68" w:history="1">
         <w:r>
           <w:rPr>
             <w:rStyle w:val="Hipervnculo"/>
@@ -18114,7 +19153,7 @@
         </w:rPr>
         <w:t xml:space="preserve">Home | MetaMask developer documentation. (s. f.). </w:t>
       </w:r>
-      <w:hyperlink r:id="rId67" w:history="1">
+      <w:hyperlink r:id="rId69" w:history="1">
         <w:r>
           <w:rPr>
             <w:rStyle w:val="Hipervnculo"/>
@@ -18145,7 +19184,7 @@
         </w:rPr>
         <w:t xml:space="preserve"> (De Metamask [Metamask]). (s. f.). Playground Metamask. </w:t>
       </w:r>
-      <w:hyperlink r:id="rId68" w:history="1">
+      <w:hyperlink r:id="rId70" w:history="1">
         <w:r>
           <w:rPr>
             <w:rStyle w:val="Hipervnculo"/>
@@ -18184,7 +19223,7 @@
         </w:rPr>
         <w:t xml:space="preserve">. </w:t>
       </w:r>
-      <w:hyperlink r:id="rId69" w:history="1">
+      <w:hyperlink r:id="rId71" w:history="1">
         <w:r>
           <w:rPr>
             <w:rStyle w:val="Hipervnculo"/>
@@ -18218,7 +19257,7 @@
       <w:r>
         <w:t xml:space="preserve"> (s. f.). GitHub. </w:t>
       </w:r>
-      <w:hyperlink r:id="rId70" w:history="1">
+      <w:hyperlink r:id="rId72" w:history="1">
         <w:r>
           <w:rPr>
             <w:rStyle w:val="Hipervnculo"/>
@@ -18251,7 +19290,7 @@
       <w:r>
         <w:t xml:space="preserve">. </w:t>
       </w:r>
-      <w:hyperlink r:id="rId71" w:history="1">
+      <w:hyperlink r:id="rId73" w:history="1">
         <w:r>
           <w:rPr>
             <w:rStyle w:val="Hipervnculo"/>
@@ -18282,7 +19321,7 @@
         </w:rPr>
         <w:t xml:space="preserve">. (s. f.). </w:t>
       </w:r>
-      <w:hyperlink r:id="rId72" w:history="1">
+      <w:hyperlink r:id="rId74" w:history="1">
         <w:r>
           <w:rPr>
             <w:rStyle w:val="Hipervnculo"/>
@@ -18317,7 +19356,7 @@
       <w:r>
         <w:t xml:space="preserve">(2023, 12 mayo). MetaMask. </w:t>
       </w:r>
-      <w:hyperlink r:id="rId73" w:history="1">
+      <w:hyperlink r:id="rId75" w:history="1">
         <w:r>
           <w:rPr>
             <w:rStyle w:val="Hipervnculo"/>
@@ -18350,7 +19389,7 @@
       <w:r>
         <w:t xml:space="preserve">. </w:t>
       </w:r>
-      <w:hyperlink r:id="rId74" w:history="1">
+      <w:hyperlink r:id="rId76" w:history="1">
         <w:r>
           <w:rPr>
             <w:rStyle w:val="Hipervnculo"/>
@@ -18387,7 +19426,7 @@
         </w:rPr>
         <w:t xml:space="preserve">. </w:t>
       </w:r>
-      <w:hyperlink r:id="rId75" w:history="1">
+      <w:hyperlink r:id="rId77" w:history="1">
         <w:r>
           <w:rPr>
             <w:rStyle w:val="Hipervnculo"/>
@@ -18414,7 +19453,7 @@
       <w:r>
         <w:t xml:space="preserve">GitHub. </w:t>
       </w:r>
-      <w:hyperlink r:id="rId76" w:history="1">
+      <w:hyperlink r:id="rId78" w:history="1">
         <w:r>
           <w:rPr>
             <w:rStyle w:val="Hipervnculo"/>
@@ -18453,7 +19492,7 @@
         </w:rPr>
         <w:t xml:space="preserve">. (s. f.). GitHub CLI. </w:t>
       </w:r>
-      <w:hyperlink r:id="rId77" w:history="1">
+      <w:hyperlink r:id="rId79" w:history="1">
         <w:r>
           <w:rPr>
             <w:rStyle w:val="Hipervnculo"/>
@@ -18501,7 +19540,7 @@
       <w:r>
         <w:t xml:space="preserve">GitHub. </w:t>
       </w:r>
-      <w:hyperlink r:id="rId78" w:history="1">
+      <w:hyperlink r:id="rId80" w:history="1">
         <w:r>
           <w:rPr>
             <w:rStyle w:val="Hipervnculo"/>
@@ -18528,7 +19567,7 @@
       <w:r>
         <w:t xml:space="preserve">. (n.d.-b). </w:t>
       </w:r>
-      <w:hyperlink r:id="rId79" w:history="1">
+      <w:hyperlink r:id="rId81" w:history="1">
         <w:r>
           <w:rPr>
             <w:rStyle w:val="Hipervnculo"/>
@@ -18577,7 +19616,7 @@
         </w:rPr>
         <w:t xml:space="preserve">. GitHub. </w:t>
       </w:r>
-      <w:hyperlink r:id="rId80" w:history="1">
+      <w:hyperlink r:id="rId82" w:history="1">
         <w:r>
           <w:rPr>
             <w:rStyle w:val="Hipervnculo"/>
@@ -18604,7 +19643,7 @@
       <w:r>
         <w:t xml:space="preserve">GitHub. </w:t>
       </w:r>
-      <w:hyperlink r:id="rId81" w:history="1">
+      <w:hyperlink r:id="rId83" w:history="1">
         <w:r>
           <w:rPr>
             <w:rStyle w:val="Hipervnculo"/>
@@ -18635,7 +19674,7 @@
         </w:rPr>
         <w:t xml:space="preserve">. (n.d.). GitHub Docs. </w:t>
       </w:r>
-      <w:hyperlink r:id="rId82" w:history="1">
+      <w:hyperlink r:id="rId84" w:history="1">
         <w:r>
           <w:rPr>
             <w:rStyle w:val="Hipervnculo"/>
@@ -18668,7 +19707,7 @@
         </w:rPr>
         <w:t>. (n.d.).</w:t>
       </w:r>
-      <w:hyperlink r:id="rId83" w:history="1">
+      <w:hyperlink r:id="rId85" w:history="1">
         <w:r>
           <w:rPr>
             <w:rStyle w:val="Hipervnculo"/>
@@ -18682,7 +19721,10 @@
       <w:pPr>
         <w:pStyle w:val="Referencias"/>
         <w:rPr>
+          <w:rStyle w:val="Hipervnculo"/>
+          <w:color w:val="auto"/>
           <w:sz w:val="24"/>
+          <w:u w:val="none"/>
           <w:lang w:val="es-ES"/>
         </w:rPr>
       </w:pPr>
@@ -18731,7 +19773,7 @@
       <w:r>
         <w:t xml:space="preserve">GitHub. </w:t>
       </w:r>
-      <w:hyperlink r:id="rId84" w:history="1">
+      <w:hyperlink r:id="rId86" w:history="1">
         <w:r>
           <w:rPr>
             <w:rStyle w:val="Hipervnculo"/>
@@ -18745,6 +19787,91 @@
         <w:pStyle w:val="Referencias"/>
         <w:rPr>
           <w:sz w:val="24"/>
+          <w:lang w:val="en-US"/>
+        </w:rPr>
+      </w:pPr>
+      <w:r>
+        <w:rPr>
+          <w:lang w:val="en-US"/>
+        </w:rPr>
+        <w:t xml:space="preserve">Miguelob. (n.d.-e). </w:t>
+      </w:r>
+      <w:r>
+        <w:rPr>
+          <w:i/>
+          <w:iCs/>
+          <w:lang w:val="en-US"/>
+        </w:rPr>
+        <w:t>TFM/Code/queries/signing_functions.ql at main · miguelob/TFM</w:t>
+      </w:r>
+      <w:r>
+        <w:rPr>
+          <w:lang w:val="en-US"/>
+        </w:rPr>
+        <w:t xml:space="preserve">. GitHub. </w:t>
+      </w:r>
+      <w:hyperlink r:id="rId87" w:history="1">
+        <w:r>
+          <w:rPr>
+            <w:rStyle w:val="Hipervnculo"/>
+            <w:lang w:val="en-US"/>
+          </w:rPr>
+          <w:t>https://github.com/miguelob/TFM/blob/main/Code/queries/signing_functions.ql</w:t>
+        </w:r>
+      </w:hyperlink>
+    </w:p>
+    <w:p>
+      <w:pPr>
+        <w:pStyle w:val="Referencias"/>
+        <w:rPr>
+          <w:sz w:val="24"/>
+          <w:lang w:val="en-US"/>
+        </w:rPr>
+      </w:pPr>
+      <w:r>
+        <w:rPr>
+          <w:lang w:val="en-US"/>
+        </w:rPr>
+        <w:t xml:space="preserve">Miguelob. (n.d.-f). </w:t>
+      </w:r>
+      <w:r>
+        <w:rPr>
+          <w:i/>
+          <w:iCs/>
+          <w:lang w:val="en-US"/>
+        </w:rPr>
+        <w:t>TFM/Code/queries/unreachable_code_file.ql at main · miguelob/TFM</w:t>
+      </w:r>
+      <w:r>
+        <w:rPr>
+          <w:lang w:val="en-US"/>
+        </w:rPr>
+        <w:t xml:space="preserve">. GitHub. </w:t>
+      </w:r>
+      <w:hyperlink r:id="rId88" w:history="1">
+        <w:r>
+          <w:rPr>
+            <w:rStyle w:val="Hipervnculo"/>
+            <w:lang w:val="en-US"/>
+          </w:rPr>
+          <w:t>https://github.com/miguelob/TFM/blob/main/Code/queries/unreachable_code_file.ql</w:t>
+        </w:r>
+      </w:hyperlink>
+    </w:p>
+    <w:p>
+      <w:pPr>
+        <w:pStyle w:val="Referencias"/>
+        <w:rPr>
+          <w:sz w:val="24"/>
+          <w:lang w:val="en-US"/>
+        </w:rPr>
+      </w:pPr>
+    </w:p>
+    <w:p>
+      <w:pPr>
+        <w:pStyle w:val="Referencias"/>
+        <w:rPr>
+          <w:sz w:val="24"/>
           <w:highlight w:val="yellow"/>
           <w:lang w:val="en-US"/>
         </w:rPr>
@@ -18770,17 +19897,134 @@
           <w:highlight w:val="yellow"/>
           <w:lang w:val="en-US"/>
         </w:rPr>
-        <w:t>(n.d.). GitHub. https://github.com/search?l=JavaScript&amp;q=ethereum+dapp&amp;type=Repositories</w:t>
-      </w:r>
+        <w:t xml:space="preserve">(n.d.). GitHub. </w:t>
+      </w:r>
+      <w:hyperlink r:id="rId89" w:history="1">
+        <w:r>
+          <w:rPr>
+            <w:rStyle w:val="Hipervnculo"/>
+            <w:highlight w:val="yellow"/>
+            <w:lang w:val="en-US"/>
+          </w:rPr>
+          <w:t>https://github.com/search?l=JavaScript&amp;q=ethereum+dapp&amp;type=Repositories</w:t>
+        </w:r>
+      </w:hyperlink>
     </w:p>
     <w:p>
       <w:pPr>
         <w:pStyle w:val="Referencias"/>
         <w:rPr>
           <w:sz w:val="24"/>
-          <w:lang w:val="en-US"/>
-        </w:rPr>
-      </w:pPr>
+          <w:highlight w:val="yellow"/>
+          <w:lang w:val="en-US"/>
+        </w:rPr>
+      </w:pPr>
+      <w:r>
+        <w:rPr>
+          <w:highlight w:val="yellow"/>
+          <w:lang w:val="en-US"/>
+        </w:rPr>
+        <w:t xml:space="preserve">Miguelob. (n.d.-c). </w:t>
+      </w:r>
+      <w:r>
+        <w:rPr>
+          <w:i/>
+          <w:iCs/>
+          <w:highlight w:val="yellow"/>
+          <w:lang w:val="en-US"/>
+        </w:rPr>
+        <w:t>TFM/Code/Data Mining/searchRepo.sh at main · miguelob/TFM</w:t>
+      </w:r>
+      <w:r>
+        <w:rPr>
+          <w:highlight w:val="yellow"/>
+          <w:lang w:val="en-US"/>
+        </w:rPr>
+        <w:t>. GitHub. https://github.com/miguelob/TFM/blob/main/Code/Data%20Mining/searchRepo.sh</w:t>
+      </w:r>
+    </w:p>
+    <w:p>
+      <w:pPr>
+        <w:pStyle w:val="Referencias"/>
+        <w:rPr>
+          <w:sz w:val="24"/>
+          <w:highlight w:val="yellow"/>
+          <w:lang w:val="en-US"/>
+        </w:rPr>
+      </w:pPr>
+    </w:p>
+    <w:p>
+      <w:pPr>
+        <w:pStyle w:val="Referencias"/>
+        <w:rPr>
+          <w:sz w:val="24"/>
+          <w:highlight w:val="yellow"/>
+          <w:lang w:val="en-US"/>
+        </w:rPr>
+      </w:pPr>
+      <w:r>
+        <w:rPr>
+          <w:highlight w:val="yellow"/>
+          <w:lang w:val="en-US"/>
+        </w:rPr>
+        <w:t xml:space="preserve">Miguelob. (n.d.-b). </w:t>
+      </w:r>
+      <w:r>
+        <w:rPr>
+          <w:i/>
+          <w:iCs/>
+          <w:highlight w:val="yellow"/>
+          <w:lang w:val="en-US"/>
+        </w:rPr>
+        <w:t>TFM/Code/Data Mining/finderGithub.sh at main · miguelob/TFM</w:t>
+      </w:r>
+      <w:r>
+        <w:rPr>
+          <w:highlight w:val="yellow"/>
+          <w:lang w:val="en-US"/>
+        </w:rPr>
+        <w:t xml:space="preserve">. GitHub. </w:t>
+      </w:r>
+      <w:r>
+        <w:rPr>
+          <w:highlight w:val="yellow"/>
+          <w:lang w:val="en-US"/>
+        </w:rPr>
+        <w:t>https://github.com/miguelob/TFM/blob/main/Code/Data%20Mining/finderGithub.sh</w:t>
+      </w:r>
+    </w:p>
+    <w:p>
+      <w:pPr>
+        <w:pStyle w:val="Referencias"/>
+        <w:rPr>
+          <w:sz w:val="24"/>
+          <w:highlight w:val="yellow"/>
+          <w:lang w:val="en-US"/>
+        </w:rPr>
+      </w:pPr>
+      <w:r>
+        <w:rPr>
+          <w:highlight w:val="yellow"/>
+          <w:lang w:val="en-US"/>
+        </w:rPr>
+        <w:t xml:space="preserve">Miguelob. (n.d.-c). </w:t>
+      </w:r>
+      <w:r>
+        <w:rPr>
+          <w:i/>
+          <w:iCs/>
+          <w:highlight w:val="yellow"/>
+          <w:lang w:val="en-US"/>
+        </w:rPr>
+        <w:t>TFM/Code/Data Mining/mergeFile.sh at main · miguelob/TFM</w:t>
+      </w:r>
+      <w:r>
+        <w:rPr>
+          <w:highlight w:val="yellow"/>
+          <w:lang w:val="en-US"/>
+        </w:rPr>
+        <w:t>. GitHub. https://github.com/miguelob/TFM/blob/main/Code/Data%20Mining/mergeFile.sh</w:t>
+      </w:r>
     </w:p>
     <w:p>
       <w:pPr>
@@ -18812,6 +20056,9 @@
         <w:t>I</w:t>
       </w:r>
       <w:bookmarkEnd w:id="61"/>
+      <w:r>
+        <w:t>: Métodos deprecados</w:t>
+      </w:r>
     </w:p>
     <w:p>
       <w:pPr>
@@ -18926,7 +20173,7 @@
                     <pic:cNvPicPr/>
                   </pic:nvPicPr>
                   <pic:blipFill>
-                    <a:blip r:embed="rId85"/>
+                    <a:blip r:embed="rId90"/>
                     <a:stretch>
                       <a:fillRect/>
                     </a:stretch>
@@ -18968,7 +20215,7 @@
         <w:rPr>
           <w:noProof/>
         </w:rPr>
-        <w:t>19</w:t>
+        <w:t>21</w:t>
       </w:r>
       <w:r>
         <w:fldChar w:fldCharType="end"/>
@@ -19007,6 +20254,9 @@
         <w:t xml:space="preserve"> II</w:t>
       </w:r>
       <w:bookmarkEnd w:id="63"/>
+      <w:r>
+        <w:t>: Data Mining</w:t>
+      </w:r>
     </w:p>
     <w:p>
       <w:r>
@@ -19030,7 +20280,13 @@
         <w:t xml:space="preserve">y Ethereum </w:t>
       </w:r>
       <w:r>
-        <w:t>y filtrar por el lenguaje JavaScript []</w:t>
+        <w:t xml:space="preserve">y filtrar por el lenguaje JavaScript </w:t>
+      </w:r>
+      <w:r>
+        <w:rPr>
+          <w:highlight w:val="yellow"/>
+        </w:rPr>
+        <w:t>[]</w:t>
       </w:r>
       <w:r>
         <w:t xml:space="preserve">. Una vez </w:t>
@@ -19063,7 +20319,16 @@
         <w:t>searchRepo.sh</w:t>
       </w:r>
       <w:r>
-        <w:t xml:space="preserve"> []. Este archivo es el que contiene toda la lógica que involucra la API de Github y la obtención de los repositorios de </w:t>
+        <w:t xml:space="preserve"> </w:t>
+      </w:r>
+      <w:r>
+        <w:rPr>
+          <w:highlight w:val="yellow"/>
+        </w:rPr>
+        <w:t>[]</w:t>
+      </w:r>
+      <w:r>
+        <w:t xml:space="preserve">. Este archivo es el que contiene toda la lógica que involucra la API de Github y la obtención de los repositorios de </w:t>
       </w:r>
       <w:r>
         <w:t xml:space="preserve">la lista deseada con los filtros aplicados. Una vez esta lista de repositorios han sido obtenidos de la lista, se procede a ejecutar el script </w:t>
@@ -19083,7 +20348,16 @@
         <w:t>Githu.sh</w:t>
       </w:r>
       <w:r>
-        <w:t xml:space="preserve"> []. Este archivo es el encargado de encontrar, dentro de dichos repositorios, la presencia de una cadena de caracteres. En este caso, se aplicará para buscar los métodos de firma ya citados durante anteriormente en el apartado de firmas. Por último, es muy importante que estos datos no estén sesgados y, para ello, se realiza una limpieza de estos para que no se contengan duplicados de los repositorios analizados manualmente. Toda esta lógica está contenida en el script </w:t>
+        <w:t xml:space="preserve"> </w:t>
+      </w:r>
+      <w:r>
+        <w:rPr>
+          <w:highlight w:val="yellow"/>
+        </w:rPr>
+        <w:t>[]</w:t>
+      </w:r>
+      <w:r>
+        <w:t xml:space="preserve">. Este archivo es el encargado de encontrar, dentro de dichos repositorios, la presencia de una cadena de caracteres. En este caso, se aplicará para buscar los métodos de firma ya citados durante anteriormente en el apartado de firmas. Por último, es muy importante que estos datos no estén sesgados y, para ello, se realiza una limpieza de estos para que no se contengan duplicados de los repositorios analizados manualmente. Toda esta lógica está contenida en el script </w:t>
       </w:r>
       <w:r>
         <w:rPr>
@@ -19100,11 +20374,58 @@
         <w:t xml:space="preserve">File.sh </w:t>
       </w:r>
       <w:r>
-        <w:t>[].</w:t>
+        <w:rPr>
+          <w:highlight w:val="yellow"/>
+        </w:rPr>
+        <w:t>[]</w:t>
+      </w:r>
+      <w:r>
+        <w:t>.</w:t>
+      </w:r>
+    </w:p>
+    <w:p>
+      <w:pPr>
+        <w:spacing w:after="0" w:line="240" w:lineRule="auto"/>
+        <w:jc w:val="left"/>
+      </w:pPr>
+      <w:r>
+        <w:br w:type="page"/>
+      </w:r>
+    </w:p>
+    <w:p>
+      <w:pPr>
+        <w:pStyle w:val="Ttulo1"/>
+        <w:numPr>
+          <w:ilvl w:val="0"/>
+          <w:numId w:val="0"/>
+        </w:numPr>
+        <w:ind w:left="1928" w:hanging="1928"/>
+      </w:pPr>
+      <w:r>
+        <w:lastRenderedPageBreak/>
+        <w:t>Anexo III: Alineación con los ODS</w:t>
+      </w:r>
+    </w:p>
+    <w:p>
+      <w:r>
+        <w:t>Este proyecto se alinea principalmente con los objetivos de desarrollo sostenible números 9, 11 y 12. Estos tres objetivos son correspondientemente: industria, innovación e infraestructura; ciudades y comunidades sostenibles; producción y consumo responsables.</w:t>
+      </w:r>
+    </w:p>
+    <w:p>
+      <w:r>
+        <w:t>En cuanto al primer objetivo y segundo objetivo, blockchain nos ofrece una nueva infraestructura muy útil de cara al futuro, ya que es una red descentralizada y nos permite trazar todos los elementos que se mueven en esta red. Esta infraestructura ya implementa novedades como puede ser el dólar digital, el cual afecta a comunidades. Para que esto sea sostenible, hay que tener en cuenta el punto número 12 de las ODS. Este es un factor clave, ya que se ha comprobado que esta red de bloques es muy poco eficiente. Esto se debe a la gran cantidad de cálculos que se realizan para que esta red funcione de forma segura y descentralizada. Debido a esto, la red necesita una cantidad de energía superior a la que consumen algunos países. Uno de los puntos clave para que esta tecnología prospere es reducir este consumo. Esto ya se implementa en algunas de sus utilidades como puede ser Ethereum, el cual con la versión dos ha cambiado la forma de comprobar transacciones por una que requiere menos esfuerzo computacional y, por tanto, menos consumo.</w:t>
+      </w:r>
+    </w:p>
+    <w:p>
+      <w:r>
+        <w:t xml:space="preserve">Debido a todo lo comentado, este proyecto se alinea ciertamente con varios puntos de los presentados por los ODS. Aún así, es una tecnología muy moderna y la cual tiene que superar algunas barreras, como la comentada de la eficiencia energética. Una vez esto se consiga, va a suponer un cambio tecnológico y social muy importante que permitirá </w:t>
+      </w:r>
+      <w:r>
+        <w:t>a la sociedad desarrollar nuevas tecnologías y el desarrollo económico de forma sostenible y eficiente.</w:t>
       </w:r>
     </w:p>
     <w:sectPr>
-      <w:headerReference w:type="default" r:id="rId86"/>
+      <w:headerReference w:type="default" r:id="rId91"/>
       <w:pgSz w:w="11906" w:h="16838" w:code="9"/>
       <w:pgMar w:top="2410" w:right="1418" w:bottom="1644" w:left="1701" w:header="1077" w:footer="794" w:gutter="0"/>
       <w:cols w:space="720"/>
@@ -24320,7 +25641,7 @@
     <w:autoRedefine/>
     <w:uiPriority w:val="35"/>
     <w:qFormat/>
-    <w:rsid w:val="00FD665F"/>
+    <w:rsid w:val="0033585E"/>
     <w:pPr>
       <w:spacing w:before="120" w:after="120"/>
       <w:jc w:val="center"/>

</xml_diff>